<commit_message>
Añadido diagrama de clases, diagrama de la base de datos
</commit_message>
<xml_diff>
--- a/MEMORIA PROYECTO.docx
+++ b/MEMORIA PROYECTO.docx
@@ -29,7 +29,7 @@
                 <wp:positionV relativeFrom="paragraph">
                   <wp:posOffset>347345</wp:posOffset>
                 </wp:positionV>
-                <wp:extent cx="6229350" cy="1974215"/>
+                <wp:extent cx="6229985" cy="1974850"/>
                 <wp:effectExtent l="0" t="0" r="0" b="0"/>
                 <wp:wrapNone/>
                 <wp:docPr id="1" name="Rectángulo 3"/>
@@ -40,7 +40,7 @@
                       <wps:spPr>
                         <a:xfrm>
                           <a:off x="0" y="0"/>
-                          <a:ext cx="6228720" cy="1973520"/>
+                          <a:ext cx="6229440" cy="1974240"/>
                         </a:xfrm>
                         <a:prstGeom prst="rect">
                           <a:avLst/>
@@ -67,7 +67,7 @@
           </mc:Choice>
           <mc:Fallback>
             <w:pict>
-              <v:rect id="shape_0" ID="Rectángulo 3" fillcolor="#7a7a7a" stroked="f" style="position:absolute;margin-left:-32.45pt;margin-top:27.35pt;width:490.4pt;height:155.35pt">
+              <v:rect id="shape_0" ID="Rectángulo 3" fillcolor="#7a7a7a" stroked="f" style="position:absolute;margin-left:-32.45pt;margin-top:27.35pt;width:490.45pt;height:155.4pt">
                 <w10:wrap type="none"/>
                 <v:fill o:detectmouseclick="t" type="solid" color2="#858585"/>
                 <v:stroke color="#3465a4" weight="28440" joinstyle="round" endcap="flat"/>
@@ -86,7 +86,7 @@
                 <wp:positionV relativeFrom="page">
                   <wp:posOffset>480695</wp:posOffset>
                 </wp:positionV>
-                <wp:extent cx="6859905" cy="7070090"/>
+                <wp:extent cx="6860540" cy="7070725"/>
                 <wp:effectExtent l="0" t="0" r="0" b="0"/>
                 <wp:wrapNone/>
                 <wp:docPr id="2" name="Grupo 125"/>
@@ -97,7 +97,7 @@
                       <wpg:grpSpPr>
                         <a:xfrm>
                           <a:off x="0" y="0"/>
-                          <a:ext cx="6859440" cy="7069320"/>
+                          <a:ext cx="6859800" cy="7070040"/>
                         </a:xfrm>
                       </wpg:grpSpPr>
                       <wps:wsp>
@@ -105,7 +105,7 @@
                         <wps:spPr>
                           <a:xfrm>
                             <a:off x="0" y="0"/>
-                            <a:ext cx="6854760" cy="7069320"/>
+                            <a:ext cx="6855480" cy="7070040"/>
                           </a:xfrm>
                           <a:custGeom>
                             <a:avLst/>
@@ -175,7 +175,6 @@
                           <w:txbxContent>
                             <w:p>
                               <w:pPr>
-                                <w:overflowPunct w:val="false"/>
                                 <w:spacing w:before="0" w:after="0" w:lineRule="auto" w:line="240"/>
                                 <w:jc w:val="left"/>
                                 <w:rPr/>
@@ -212,8 +211,8 @@
                         <wps:cNvSpPr/>
                         <wps:spPr>
                           <a:xfrm>
-                            <a:off x="1080720" y="6241320"/>
-                            <a:ext cx="5778360" cy="664920"/>
+                            <a:off x="1080720" y="6242760"/>
+                            <a:ext cx="5779080" cy="664200"/>
                           </a:xfrm>
                           <a:custGeom>
                             <a:avLst/>
@@ -284,7 +283,7 @@
           </mc:Choice>
           <mc:Fallback>
             <w:pict>
-              <v:group id="shape_0" alt="Grupo 125" style="position:absolute;margin-left:-57.45pt;margin-top:37.85pt;width:540.1pt;height:556.65pt" coordorigin="-1149,757" coordsize="10802,11133"/>
+              <v:group id="shape_0" alt="Grupo 125" style="position:absolute;margin-left:-57.5pt;margin-top:37.85pt;width:540.15pt;height:556.7pt" coordorigin="-1150,757" coordsize="10803,11134"/>
             </w:pict>
           </mc:Fallback>
         </mc:AlternateContent>
@@ -1149,8 +1148,8 @@
         </w:numPr>
         <w:rPr/>
       </w:pPr>
-      <w:bookmarkStart w:id="0" w:name="__RefHeading___Toc1358_1738586612"/>
-      <w:bookmarkStart w:id="1" w:name="_Toc475548604"/>
+      <w:bookmarkStart w:id="0" w:name="_Toc475548604"/>
+      <w:bookmarkStart w:id="1" w:name="__RefHeading___Toc1358_1738586612"/>
       <w:bookmarkEnd w:id="0"/>
       <w:bookmarkEnd w:id="1"/>
       <w:r>
@@ -1167,8 +1166,8 @@
         </w:numPr>
         <w:rPr/>
       </w:pPr>
-      <w:bookmarkStart w:id="2" w:name="__RefHeading___Toc1360_1738586612"/>
-      <w:bookmarkStart w:id="3" w:name="_Toc475548605"/>
+      <w:bookmarkStart w:id="2" w:name="_Toc475548605"/>
+      <w:bookmarkStart w:id="3" w:name="__RefHeading___Toc1360_1738586612"/>
       <w:bookmarkEnd w:id="2"/>
       <w:bookmarkEnd w:id="3"/>
       <w:r>
@@ -1505,8 +1504,8 @@
         </w:numPr>
         <w:rPr/>
       </w:pPr>
-      <w:bookmarkStart w:id="4" w:name="__RefHeading___Toc1362_1738586612"/>
-      <w:bookmarkStart w:id="5" w:name="_Toc475548606"/>
+      <w:bookmarkStart w:id="4" w:name="_Toc475548606"/>
+      <w:bookmarkStart w:id="5" w:name="__RefHeading___Toc1362_1738586612"/>
       <w:bookmarkEnd w:id="4"/>
       <w:bookmarkEnd w:id="5"/>
       <w:r>
@@ -1554,7 +1553,7 @@
       <w:tblPr>
         <w:tblW w:w="8610" w:type="dxa"/>
         <w:jc w:val="left"/>
-        <w:tblInd w:w="-40" w:type="dxa"/>
+        <w:tblInd w:w="-45" w:type="dxa"/>
         <w:tblBorders>
           <w:top w:val="single" w:sz="4" w:space="0" w:color="00000A"/>
           <w:left w:val="single" w:sz="4" w:space="0" w:color="00000A"/>
@@ -1565,7 +1564,7 @@
         </w:tblBorders>
         <w:tblCellMar>
           <w:top w:w="0" w:type="dxa"/>
-          <w:left w:w="30" w:type="dxa"/>
+          <w:left w:w="25" w:type="dxa"/>
           <w:bottom w:w="0" w:type="dxa"/>
           <w:right w:w="70" w:type="dxa"/>
         </w:tblCellMar>
@@ -1592,7 +1591,7 @@
             </w:tcBorders>
             <w:shd w:fill="BFBFBF" w:val="clear"/>
             <w:tcMar>
-              <w:left w:w="30" w:type="dxa"/>
+              <w:left w:w="25" w:type="dxa"/>
             </w:tcMar>
           </w:tcPr>
           <w:p>
@@ -1632,7 +1631,7 @@
             </w:tcBorders>
             <w:shd w:fill="BFBFBF" w:val="clear"/>
             <w:tcMar>
-              <w:left w:w="30" w:type="dxa"/>
+              <w:left w:w="25" w:type="dxa"/>
             </w:tcMar>
           </w:tcPr>
           <w:p>
@@ -1678,7 +1677,7 @@
             </w:tcBorders>
             <w:shd w:fill="FFFFFF" w:val="clear"/>
             <w:tcMar>
-              <w:left w:w="30" w:type="dxa"/>
+              <w:left w:w="25" w:type="dxa"/>
             </w:tcMar>
             <w:vAlign w:val="center"/>
           </w:tcPr>
@@ -1745,7 +1744,7 @@
             </w:tcBorders>
             <w:shd w:fill="FFFFFF" w:val="clear"/>
             <w:tcMar>
-              <w:left w:w="30" w:type="dxa"/>
+              <w:left w:w="25" w:type="dxa"/>
             </w:tcMar>
             <w:vAlign w:val="center"/>
           </w:tcPr>
@@ -1786,7 +1785,7 @@
             </w:tcBorders>
             <w:shd w:fill="FFFFFF" w:val="clear"/>
             <w:tcMar>
-              <w:left w:w="30" w:type="dxa"/>
+              <w:left w:w="25" w:type="dxa"/>
             </w:tcMar>
             <w:vAlign w:val="center"/>
           </w:tcPr>
@@ -1826,7 +1825,7 @@
             </w:tcBorders>
             <w:shd w:fill="FFFFFF" w:val="clear"/>
             <w:tcMar>
-              <w:left w:w="30" w:type="dxa"/>
+              <w:left w:w="25" w:type="dxa"/>
             </w:tcMar>
             <w:vAlign w:val="center"/>
           </w:tcPr>
@@ -1867,7 +1866,7 @@
             </w:tcBorders>
             <w:shd w:fill="FFFFFF" w:val="clear"/>
             <w:tcMar>
-              <w:left w:w="30" w:type="dxa"/>
+              <w:left w:w="25" w:type="dxa"/>
             </w:tcMar>
             <w:vAlign w:val="center"/>
           </w:tcPr>
@@ -1907,7 +1906,7 @@
             </w:tcBorders>
             <w:shd w:fill="FFFFFF" w:val="clear"/>
             <w:tcMar>
-              <w:left w:w="30" w:type="dxa"/>
+              <w:left w:w="25" w:type="dxa"/>
             </w:tcMar>
             <w:vAlign w:val="center"/>
           </w:tcPr>
@@ -1948,7 +1947,7 @@
             </w:tcBorders>
             <w:shd w:fill="FFFFFF" w:val="clear"/>
             <w:tcMar>
-              <w:left w:w="30" w:type="dxa"/>
+              <w:left w:w="25" w:type="dxa"/>
             </w:tcMar>
             <w:vAlign w:val="center"/>
           </w:tcPr>
@@ -1988,7 +1987,7 @@
             </w:tcBorders>
             <w:shd w:fill="FFFFFF" w:val="clear"/>
             <w:tcMar>
-              <w:left w:w="30" w:type="dxa"/>
+              <w:left w:w="25" w:type="dxa"/>
             </w:tcMar>
             <w:vAlign w:val="center"/>
           </w:tcPr>
@@ -2029,7 +2028,7 @@
             </w:tcBorders>
             <w:shd w:fill="FFFFFF" w:val="clear"/>
             <w:tcMar>
-              <w:left w:w="30" w:type="dxa"/>
+              <w:left w:w="25" w:type="dxa"/>
             </w:tcMar>
             <w:vAlign w:val="center"/>
           </w:tcPr>
@@ -2069,7 +2068,7 @@
             </w:tcBorders>
             <w:shd w:fill="FFFFFF" w:val="clear"/>
             <w:tcMar>
-              <w:left w:w="30" w:type="dxa"/>
+              <w:left w:w="25" w:type="dxa"/>
             </w:tcMar>
             <w:vAlign w:val="center"/>
           </w:tcPr>
@@ -2110,7 +2109,7 @@
             </w:tcBorders>
             <w:shd w:fill="FFFFFF" w:val="clear"/>
             <w:tcMar>
-              <w:left w:w="30" w:type="dxa"/>
+              <w:left w:w="25" w:type="dxa"/>
             </w:tcMar>
             <w:vAlign w:val="center"/>
           </w:tcPr>
@@ -2150,7 +2149,7 @@
             </w:tcBorders>
             <w:shd w:fill="FFFFFF" w:val="clear"/>
             <w:tcMar>
-              <w:left w:w="30" w:type="dxa"/>
+              <w:left w:w="25" w:type="dxa"/>
             </w:tcMar>
             <w:vAlign w:val="center"/>
           </w:tcPr>
@@ -2191,7 +2190,7 @@
             </w:tcBorders>
             <w:shd w:fill="FFFFFF" w:val="clear"/>
             <w:tcMar>
-              <w:left w:w="30" w:type="dxa"/>
+              <w:left w:w="25" w:type="dxa"/>
             </w:tcMar>
             <w:vAlign w:val="center"/>
           </w:tcPr>
@@ -2231,7 +2230,7 @@
             </w:tcBorders>
             <w:shd w:fill="FFFFFF" w:val="clear"/>
             <w:tcMar>
-              <w:left w:w="30" w:type="dxa"/>
+              <w:left w:w="25" w:type="dxa"/>
             </w:tcMar>
             <w:vAlign w:val="center"/>
           </w:tcPr>
@@ -2272,7 +2271,7 @@
             </w:tcBorders>
             <w:shd w:fill="FFFFFF" w:val="clear"/>
             <w:tcMar>
-              <w:left w:w="30" w:type="dxa"/>
+              <w:left w:w="25" w:type="dxa"/>
             </w:tcMar>
             <w:vAlign w:val="center"/>
           </w:tcPr>
@@ -2312,7 +2311,7 @@
             </w:tcBorders>
             <w:shd w:fill="FFFFFF" w:val="clear"/>
             <w:tcMar>
-              <w:left w:w="30" w:type="dxa"/>
+              <w:left w:w="25" w:type="dxa"/>
             </w:tcMar>
             <w:vAlign w:val="center"/>
           </w:tcPr>
@@ -2353,7 +2352,7 @@
             </w:tcBorders>
             <w:shd w:fill="FFFFFF" w:val="clear"/>
             <w:tcMar>
-              <w:left w:w="30" w:type="dxa"/>
+              <w:left w:w="25" w:type="dxa"/>
             </w:tcMar>
             <w:vAlign w:val="center"/>
           </w:tcPr>
@@ -2393,7 +2392,7 @@
             </w:tcBorders>
             <w:shd w:fill="FFFFFF" w:val="clear"/>
             <w:tcMar>
-              <w:left w:w="30" w:type="dxa"/>
+              <w:left w:w="25" w:type="dxa"/>
             </w:tcMar>
             <w:vAlign w:val="center"/>
           </w:tcPr>
@@ -2434,7 +2433,7 @@
             </w:tcBorders>
             <w:shd w:fill="FFFFFF" w:val="clear"/>
             <w:tcMar>
-              <w:left w:w="30" w:type="dxa"/>
+              <w:left w:w="25" w:type="dxa"/>
             </w:tcMar>
             <w:vAlign w:val="center"/>
           </w:tcPr>
@@ -2474,7 +2473,7 @@
             </w:tcBorders>
             <w:shd w:fill="FFFFFF" w:val="clear"/>
             <w:tcMar>
-              <w:left w:w="30" w:type="dxa"/>
+              <w:left w:w="25" w:type="dxa"/>
             </w:tcMar>
             <w:vAlign w:val="center"/>
           </w:tcPr>
@@ -2515,7 +2514,7 @@
             </w:tcBorders>
             <w:shd w:fill="FFFFFF" w:val="clear"/>
             <w:tcMar>
-              <w:left w:w="30" w:type="dxa"/>
+              <w:left w:w="25" w:type="dxa"/>
             </w:tcMar>
             <w:vAlign w:val="center"/>
           </w:tcPr>
@@ -2555,7 +2554,7 @@
             </w:tcBorders>
             <w:shd w:fill="FFFFFF" w:val="clear"/>
             <w:tcMar>
-              <w:left w:w="30" w:type="dxa"/>
+              <w:left w:w="25" w:type="dxa"/>
             </w:tcMar>
             <w:vAlign w:val="center"/>
           </w:tcPr>
@@ -2596,7 +2595,7 @@
             </w:tcBorders>
             <w:shd w:fill="FFFFFF" w:val="clear"/>
             <w:tcMar>
-              <w:left w:w="30" w:type="dxa"/>
+              <w:left w:w="25" w:type="dxa"/>
             </w:tcMar>
             <w:vAlign w:val="center"/>
           </w:tcPr>
@@ -2636,7 +2635,7 @@
             </w:tcBorders>
             <w:shd w:fill="FFFFFF" w:val="clear"/>
             <w:tcMar>
-              <w:left w:w="30" w:type="dxa"/>
+              <w:left w:w="25" w:type="dxa"/>
             </w:tcMar>
             <w:vAlign w:val="center"/>
           </w:tcPr>
@@ -2677,7 +2676,7 @@
             </w:tcBorders>
             <w:shd w:fill="FFFFFF" w:val="clear"/>
             <w:tcMar>
-              <w:left w:w="30" w:type="dxa"/>
+              <w:left w:w="25" w:type="dxa"/>
             </w:tcMar>
             <w:vAlign w:val="center"/>
           </w:tcPr>
@@ -2717,7 +2716,7 @@
             </w:tcBorders>
             <w:shd w:fill="FFFFFF" w:val="clear"/>
             <w:tcMar>
-              <w:left w:w="30" w:type="dxa"/>
+              <w:left w:w="25" w:type="dxa"/>
             </w:tcMar>
             <w:vAlign w:val="center"/>
           </w:tcPr>
@@ -2766,8 +2765,8 @@
         </w:numPr>
         <w:rPr/>
       </w:pPr>
-      <w:bookmarkStart w:id="7" w:name="__RefHeading___Toc1366_1738586612"/>
-      <w:bookmarkStart w:id="8" w:name="_Toc475548607"/>
+      <w:bookmarkStart w:id="7" w:name="_Toc475548607"/>
+      <w:bookmarkStart w:id="8" w:name="__RefHeading___Toc1366_1738586612"/>
       <w:bookmarkEnd w:id="7"/>
       <w:bookmarkEnd w:id="8"/>
       <w:r>
@@ -2801,7 +2800,7 @@
       <w:tblPr>
         <w:tblW w:w="8610" w:type="dxa"/>
         <w:jc w:val="left"/>
-        <w:tblInd w:w="-40" w:type="dxa"/>
+        <w:tblInd w:w="-45" w:type="dxa"/>
         <w:tblBorders>
           <w:top w:val="single" w:sz="4" w:space="0" w:color="00000A"/>
           <w:left w:val="single" w:sz="4" w:space="0" w:color="00000A"/>
@@ -2812,7 +2811,7 @@
         </w:tblBorders>
         <w:tblCellMar>
           <w:top w:w="0" w:type="dxa"/>
-          <w:left w:w="30" w:type="dxa"/>
+          <w:left w:w="25" w:type="dxa"/>
           <w:bottom w:w="0" w:type="dxa"/>
           <w:right w:w="70" w:type="dxa"/>
         </w:tblCellMar>
@@ -2841,7 +2840,7 @@
             </w:tcBorders>
             <w:shd w:fill="BFBFBF" w:val="clear"/>
             <w:tcMar>
-              <w:left w:w="30" w:type="dxa"/>
+              <w:left w:w="25" w:type="dxa"/>
             </w:tcMar>
           </w:tcPr>
           <w:p>
@@ -2883,7 +2882,7 @@
             </w:tcBorders>
             <w:shd w:fill="BFBFBF" w:val="clear"/>
             <w:tcMar>
-              <w:left w:w="30" w:type="dxa"/>
+              <w:left w:w="25" w:type="dxa"/>
             </w:tcMar>
           </w:tcPr>
           <w:p>
@@ -2919,7 +2918,7 @@
             </w:tcBorders>
             <w:shd w:fill="BFBFBF" w:val="clear"/>
             <w:tcMar>
-              <w:left w:w="30" w:type="dxa"/>
+              <w:left w:w="25" w:type="dxa"/>
             </w:tcMar>
           </w:tcPr>
           <w:p>
@@ -2961,7 +2960,7 @@
             </w:tcBorders>
             <w:shd w:fill="FFFFFF" w:val="clear"/>
             <w:tcMar>
-              <w:left w:w="30" w:type="dxa"/>
+              <w:left w:w="25" w:type="dxa"/>
             </w:tcMar>
             <w:vAlign w:val="center"/>
           </w:tcPr>
@@ -3006,7 +3005,7 @@
             </w:tcBorders>
             <w:shd w:fill="FFFFFF" w:val="clear"/>
             <w:tcMar>
-              <w:left w:w="30" w:type="dxa"/>
+              <w:left w:w="25" w:type="dxa"/>
             </w:tcMar>
             <w:vAlign w:val="center"/>
           </w:tcPr>
@@ -3047,7 +3046,7 @@
             </w:tcBorders>
             <w:shd w:fill="FFFFFF" w:val="clear"/>
             <w:tcMar>
-              <w:left w:w="30" w:type="dxa"/>
+              <w:left w:w="25" w:type="dxa"/>
             </w:tcMar>
             <w:vAlign w:val="center"/>
           </w:tcPr>
@@ -3083,7 +3082,7 @@
             </w:tcBorders>
             <w:shd w:fill="FFFFFF" w:val="clear"/>
             <w:tcMar>
-              <w:left w:w="30" w:type="dxa"/>
+              <w:left w:w="25" w:type="dxa"/>
             </w:tcMar>
             <w:vAlign w:val="center"/>
           </w:tcPr>
@@ -3124,7 +3123,7 @@
             </w:tcBorders>
             <w:shd w:fill="FFFFFF" w:val="clear"/>
             <w:tcMar>
-              <w:left w:w="30" w:type="dxa"/>
+              <w:left w:w="25" w:type="dxa"/>
             </w:tcMar>
             <w:vAlign w:val="center"/>
           </w:tcPr>
@@ -3160,7 +3159,7 @@
             </w:tcBorders>
             <w:shd w:fill="FFFFFF" w:val="clear"/>
             <w:tcMar>
-              <w:left w:w="30" w:type="dxa"/>
+              <w:left w:w="25" w:type="dxa"/>
             </w:tcMar>
             <w:vAlign w:val="center"/>
           </w:tcPr>
@@ -3201,7 +3200,7 @@
             </w:tcBorders>
             <w:shd w:fill="FFFFFF" w:val="clear"/>
             <w:tcMar>
-              <w:left w:w="30" w:type="dxa"/>
+              <w:left w:w="25" w:type="dxa"/>
             </w:tcMar>
             <w:vAlign w:val="center"/>
           </w:tcPr>
@@ -3237,7 +3236,7 @@
             </w:tcBorders>
             <w:shd w:fill="FFFFFF" w:val="clear"/>
             <w:tcMar>
-              <w:left w:w="30" w:type="dxa"/>
+              <w:left w:w="25" w:type="dxa"/>
             </w:tcMar>
             <w:vAlign w:val="center"/>
           </w:tcPr>
@@ -3278,7 +3277,7 @@
             </w:tcBorders>
             <w:shd w:fill="FFFFFF" w:val="clear"/>
             <w:tcMar>
-              <w:left w:w="30" w:type="dxa"/>
+              <w:left w:w="25" w:type="dxa"/>
             </w:tcMar>
             <w:vAlign w:val="center"/>
           </w:tcPr>
@@ -3314,7 +3313,7 @@
             </w:tcBorders>
             <w:shd w:fill="FFFFFF" w:val="clear"/>
             <w:tcMar>
-              <w:left w:w="30" w:type="dxa"/>
+              <w:left w:w="25" w:type="dxa"/>
             </w:tcMar>
             <w:vAlign w:val="center"/>
           </w:tcPr>
@@ -3355,7 +3354,7 @@
             </w:tcBorders>
             <w:shd w:fill="FFFFFF" w:val="clear"/>
             <w:tcMar>
-              <w:left w:w="30" w:type="dxa"/>
+              <w:left w:w="25" w:type="dxa"/>
             </w:tcMar>
             <w:vAlign w:val="center"/>
           </w:tcPr>
@@ -3391,7 +3390,7 @@
             </w:tcBorders>
             <w:shd w:fill="FFFFFF" w:val="clear"/>
             <w:tcMar>
-              <w:left w:w="30" w:type="dxa"/>
+              <w:left w:w="25" w:type="dxa"/>
             </w:tcMar>
             <w:vAlign w:val="center"/>
           </w:tcPr>
@@ -3432,7 +3431,7 @@
             </w:tcBorders>
             <w:shd w:fill="FFFFFF" w:val="clear"/>
             <w:tcMar>
-              <w:left w:w="30" w:type="dxa"/>
+              <w:left w:w="25" w:type="dxa"/>
             </w:tcMar>
             <w:vAlign w:val="center"/>
           </w:tcPr>
@@ -3468,7 +3467,7 @@
             </w:tcBorders>
             <w:shd w:fill="FFFFFF" w:val="clear"/>
             <w:tcMar>
-              <w:left w:w="30" w:type="dxa"/>
+              <w:left w:w="25" w:type="dxa"/>
             </w:tcMar>
             <w:vAlign w:val="center"/>
           </w:tcPr>
@@ -3509,7 +3508,7 @@
             </w:tcBorders>
             <w:shd w:fill="FFFFFF" w:val="clear"/>
             <w:tcMar>
-              <w:left w:w="30" w:type="dxa"/>
+              <w:left w:w="25" w:type="dxa"/>
             </w:tcMar>
             <w:vAlign w:val="center"/>
           </w:tcPr>
@@ -3545,7 +3544,7 @@
             </w:tcBorders>
             <w:shd w:fill="FFFFFF" w:val="clear"/>
             <w:tcMar>
-              <w:left w:w="30" w:type="dxa"/>
+              <w:left w:w="25" w:type="dxa"/>
             </w:tcMar>
             <w:vAlign w:val="center"/>
           </w:tcPr>
@@ -3586,7 +3585,7 @@
             </w:tcBorders>
             <w:shd w:fill="FFFFFF" w:val="clear"/>
             <w:tcMar>
-              <w:left w:w="30" w:type="dxa"/>
+              <w:left w:w="25" w:type="dxa"/>
             </w:tcMar>
             <w:vAlign w:val="center"/>
           </w:tcPr>
@@ -3622,7 +3621,7 @@
             </w:tcBorders>
             <w:shd w:fill="FFFFFF" w:val="clear"/>
             <w:tcMar>
-              <w:left w:w="30" w:type="dxa"/>
+              <w:left w:w="25" w:type="dxa"/>
             </w:tcMar>
             <w:vAlign w:val="center"/>
           </w:tcPr>
@@ -3663,7 +3662,7 @@
             </w:tcBorders>
             <w:shd w:fill="FFFFFF" w:val="clear"/>
             <w:tcMar>
-              <w:left w:w="30" w:type="dxa"/>
+              <w:left w:w="25" w:type="dxa"/>
             </w:tcMar>
             <w:vAlign w:val="center"/>
           </w:tcPr>
@@ -3699,7 +3698,7 @@
             </w:tcBorders>
             <w:shd w:fill="FFFFFF" w:val="clear"/>
             <w:tcMar>
-              <w:left w:w="30" w:type="dxa"/>
+              <w:left w:w="25" w:type="dxa"/>
             </w:tcMar>
             <w:vAlign w:val="center"/>
           </w:tcPr>
@@ -3740,7 +3739,7 @@
             </w:tcBorders>
             <w:shd w:fill="FFFFFF" w:val="clear"/>
             <w:tcMar>
-              <w:left w:w="30" w:type="dxa"/>
+              <w:left w:w="25" w:type="dxa"/>
             </w:tcMar>
             <w:vAlign w:val="center"/>
           </w:tcPr>
@@ -3776,7 +3775,7 @@
             </w:tcBorders>
             <w:shd w:fill="FFFFFF" w:val="clear"/>
             <w:tcMar>
-              <w:left w:w="30" w:type="dxa"/>
+              <w:left w:w="25" w:type="dxa"/>
             </w:tcMar>
             <w:vAlign w:val="center"/>
           </w:tcPr>
@@ -3817,7 +3816,7 @@
             </w:tcBorders>
             <w:shd w:fill="FFFFFF" w:val="clear"/>
             <w:tcMar>
-              <w:left w:w="30" w:type="dxa"/>
+              <w:left w:w="25" w:type="dxa"/>
             </w:tcMar>
             <w:vAlign w:val="center"/>
           </w:tcPr>
@@ -3853,7 +3852,7 @@
             </w:tcBorders>
             <w:shd w:fill="FFFFFF" w:val="clear"/>
             <w:tcMar>
-              <w:left w:w="30" w:type="dxa"/>
+              <w:left w:w="25" w:type="dxa"/>
             </w:tcMar>
             <w:vAlign w:val="center"/>
           </w:tcPr>
@@ -3894,7 +3893,7 @@
             </w:tcBorders>
             <w:shd w:fill="FFFFFF" w:val="clear"/>
             <w:tcMar>
-              <w:left w:w="30" w:type="dxa"/>
+              <w:left w:w="25" w:type="dxa"/>
             </w:tcMar>
             <w:vAlign w:val="center"/>
           </w:tcPr>
@@ -3930,7 +3929,7 @@
             </w:tcBorders>
             <w:shd w:fill="FFFFFF" w:val="clear"/>
             <w:tcMar>
-              <w:left w:w="30" w:type="dxa"/>
+              <w:left w:w="25" w:type="dxa"/>
             </w:tcMar>
             <w:vAlign w:val="center"/>
           </w:tcPr>
@@ -3971,7 +3970,7 @@
             </w:tcBorders>
             <w:shd w:fill="FFFFFF" w:val="clear"/>
             <w:tcMar>
-              <w:left w:w="30" w:type="dxa"/>
+              <w:left w:w="25" w:type="dxa"/>
             </w:tcMar>
             <w:vAlign w:val="center"/>
           </w:tcPr>
@@ -4007,7 +4006,7 @@
             </w:tcBorders>
             <w:shd w:fill="FFFFFF" w:val="clear"/>
             <w:tcMar>
-              <w:left w:w="30" w:type="dxa"/>
+              <w:left w:w="25" w:type="dxa"/>
             </w:tcMar>
             <w:vAlign w:val="center"/>
           </w:tcPr>
@@ -4048,7 +4047,7 @@
             </w:tcBorders>
             <w:shd w:fill="FFFFFF" w:val="clear"/>
             <w:tcMar>
-              <w:left w:w="30" w:type="dxa"/>
+              <w:left w:w="25" w:type="dxa"/>
             </w:tcMar>
             <w:vAlign w:val="center"/>
           </w:tcPr>
@@ -4084,7 +4083,7 @@
             </w:tcBorders>
             <w:shd w:fill="FFFFFF" w:val="clear"/>
             <w:tcMar>
-              <w:left w:w="30" w:type="dxa"/>
+              <w:left w:w="25" w:type="dxa"/>
             </w:tcMar>
             <w:vAlign w:val="center"/>
           </w:tcPr>
@@ -4125,7 +4124,7 @@
             </w:tcBorders>
             <w:shd w:fill="FFFFFF" w:val="clear"/>
             <w:tcMar>
-              <w:left w:w="30" w:type="dxa"/>
+              <w:left w:w="25" w:type="dxa"/>
             </w:tcMar>
             <w:vAlign w:val="center"/>
           </w:tcPr>
@@ -4161,7 +4160,7 @@
             </w:tcBorders>
             <w:shd w:fill="FFFFFF" w:val="clear"/>
             <w:tcMar>
-              <w:left w:w="30" w:type="dxa"/>
+              <w:left w:w="25" w:type="dxa"/>
             </w:tcMar>
             <w:vAlign w:val="center"/>
           </w:tcPr>
@@ -4202,7 +4201,7 @@
             </w:tcBorders>
             <w:shd w:fill="FFFFFF" w:val="clear"/>
             <w:tcMar>
-              <w:left w:w="30" w:type="dxa"/>
+              <w:left w:w="25" w:type="dxa"/>
             </w:tcMar>
             <w:vAlign w:val="center"/>
           </w:tcPr>
@@ -4238,7 +4237,7 @@
             </w:tcBorders>
             <w:shd w:fill="FFFFFF" w:val="clear"/>
             <w:tcMar>
-              <w:left w:w="30" w:type="dxa"/>
+              <w:left w:w="25" w:type="dxa"/>
             </w:tcMar>
             <w:vAlign w:val="center"/>
           </w:tcPr>
@@ -4279,7 +4278,7 @@
             </w:tcBorders>
             <w:shd w:fill="FFFFFF" w:val="clear"/>
             <w:tcMar>
-              <w:left w:w="30" w:type="dxa"/>
+              <w:left w:w="25" w:type="dxa"/>
             </w:tcMar>
             <w:vAlign w:val="center"/>
           </w:tcPr>
@@ -4315,7 +4314,7 @@
             </w:tcBorders>
             <w:shd w:fill="FFFFFF" w:val="clear"/>
             <w:tcMar>
-              <w:left w:w="30" w:type="dxa"/>
+              <w:left w:w="25" w:type="dxa"/>
             </w:tcMar>
             <w:vAlign w:val="center"/>
           </w:tcPr>
@@ -4356,7 +4355,7 @@
             </w:tcBorders>
             <w:shd w:fill="FFFFFF" w:val="clear"/>
             <w:tcMar>
-              <w:left w:w="30" w:type="dxa"/>
+              <w:left w:w="25" w:type="dxa"/>
             </w:tcMar>
             <w:vAlign w:val="center"/>
           </w:tcPr>
@@ -4392,7 +4391,7 @@
             </w:tcBorders>
             <w:shd w:fill="FFFFFF" w:val="clear"/>
             <w:tcMar>
-              <w:left w:w="30" w:type="dxa"/>
+              <w:left w:w="25" w:type="dxa"/>
             </w:tcMar>
             <w:vAlign w:val="center"/>
           </w:tcPr>
@@ -4433,7 +4432,7 @@
             </w:tcBorders>
             <w:shd w:fill="FFFFFF" w:val="clear"/>
             <w:tcMar>
-              <w:left w:w="30" w:type="dxa"/>
+              <w:left w:w="25" w:type="dxa"/>
             </w:tcMar>
             <w:vAlign w:val="center"/>
           </w:tcPr>
@@ -4469,7 +4468,7 @@
             </w:tcBorders>
             <w:shd w:fill="FFFFFF" w:val="clear"/>
             <w:tcMar>
-              <w:left w:w="30" w:type="dxa"/>
+              <w:left w:w="25" w:type="dxa"/>
             </w:tcMar>
             <w:vAlign w:val="center"/>
           </w:tcPr>
@@ -4510,7 +4509,7 @@
             </w:tcBorders>
             <w:shd w:fill="FFFFFF" w:val="clear"/>
             <w:tcMar>
-              <w:left w:w="30" w:type="dxa"/>
+              <w:left w:w="25" w:type="dxa"/>
             </w:tcMar>
             <w:vAlign w:val="center"/>
           </w:tcPr>
@@ -4546,7 +4545,7 @@
             </w:tcBorders>
             <w:shd w:fill="FFFFFF" w:val="clear"/>
             <w:tcMar>
-              <w:left w:w="30" w:type="dxa"/>
+              <w:left w:w="25" w:type="dxa"/>
             </w:tcMar>
             <w:vAlign w:val="center"/>
           </w:tcPr>
@@ -4587,7 +4586,7 @@
             </w:tcBorders>
             <w:shd w:fill="FFFFFF" w:val="clear"/>
             <w:tcMar>
-              <w:left w:w="30" w:type="dxa"/>
+              <w:left w:w="25" w:type="dxa"/>
             </w:tcMar>
             <w:vAlign w:val="center"/>
           </w:tcPr>
@@ -4623,7 +4622,7 @@
             </w:tcBorders>
             <w:shd w:fill="FFFFFF" w:val="clear"/>
             <w:tcMar>
-              <w:left w:w="30" w:type="dxa"/>
+              <w:left w:w="25" w:type="dxa"/>
             </w:tcMar>
             <w:vAlign w:val="center"/>
           </w:tcPr>
@@ -4664,7 +4663,7 @@
             </w:tcBorders>
             <w:shd w:fill="FFFFFF" w:val="clear"/>
             <w:tcMar>
-              <w:left w:w="30" w:type="dxa"/>
+              <w:left w:w="25" w:type="dxa"/>
             </w:tcMar>
             <w:vAlign w:val="center"/>
           </w:tcPr>
@@ -4700,7 +4699,7 @@
             </w:tcBorders>
             <w:shd w:fill="FFFFFF" w:val="clear"/>
             <w:tcMar>
-              <w:left w:w="30" w:type="dxa"/>
+              <w:left w:w="25" w:type="dxa"/>
             </w:tcMar>
             <w:vAlign w:val="center"/>
           </w:tcPr>
@@ -4741,7 +4740,7 @@
             </w:tcBorders>
             <w:shd w:fill="FFFFFF" w:val="clear"/>
             <w:tcMar>
-              <w:left w:w="30" w:type="dxa"/>
+              <w:left w:w="25" w:type="dxa"/>
             </w:tcMar>
             <w:vAlign w:val="center"/>
           </w:tcPr>
@@ -4777,7 +4776,7 @@
             </w:tcBorders>
             <w:shd w:fill="FFFFFF" w:val="clear"/>
             <w:tcMar>
-              <w:left w:w="30" w:type="dxa"/>
+              <w:left w:w="25" w:type="dxa"/>
             </w:tcMar>
             <w:vAlign w:val="center"/>
           </w:tcPr>
@@ -4818,7 +4817,7 @@
             </w:tcBorders>
             <w:shd w:fill="FFFFFF" w:val="clear"/>
             <w:tcMar>
-              <w:left w:w="30" w:type="dxa"/>
+              <w:left w:w="25" w:type="dxa"/>
             </w:tcMar>
             <w:vAlign w:val="center"/>
           </w:tcPr>
@@ -4854,7 +4853,7 @@
             </w:tcBorders>
             <w:shd w:fill="FFFFFF" w:val="clear"/>
             <w:tcMar>
-              <w:left w:w="30" w:type="dxa"/>
+              <w:left w:w="25" w:type="dxa"/>
             </w:tcMar>
             <w:vAlign w:val="center"/>
           </w:tcPr>
@@ -4895,7 +4894,7 @@
             </w:tcBorders>
             <w:shd w:fill="FFFFFF" w:val="clear"/>
             <w:tcMar>
-              <w:left w:w="30" w:type="dxa"/>
+              <w:left w:w="25" w:type="dxa"/>
             </w:tcMar>
             <w:vAlign w:val="center"/>
           </w:tcPr>
@@ -4931,7 +4930,7 @@
             </w:tcBorders>
             <w:shd w:fill="FFFFFF" w:val="clear"/>
             <w:tcMar>
-              <w:left w:w="30" w:type="dxa"/>
+              <w:left w:w="25" w:type="dxa"/>
             </w:tcMar>
             <w:vAlign w:val="center"/>
           </w:tcPr>
@@ -4973,7 +4972,7 @@
             </w:tcBorders>
             <w:shd w:fill="CCCCCC" w:val="clear"/>
             <w:tcMar>
-              <w:left w:w="30" w:type="dxa"/>
+              <w:left w:w="25" w:type="dxa"/>
             </w:tcMar>
             <w:vAlign w:val="center"/>
           </w:tcPr>
@@ -5015,7 +5014,7 @@
             </w:tcBorders>
             <w:shd w:fill="FFFFFF" w:val="clear"/>
             <w:tcMar>
-              <w:left w:w="30" w:type="dxa"/>
+              <w:left w:w="25" w:type="dxa"/>
             </w:tcMar>
             <w:vAlign w:val="center"/>
           </w:tcPr>
@@ -5051,7 +5050,7 @@
             </w:tcBorders>
             <w:shd w:fill="FFFFFF" w:val="clear"/>
             <w:tcMar>
-              <w:left w:w="30" w:type="dxa"/>
+              <w:left w:w="25" w:type="dxa"/>
             </w:tcMar>
             <w:vAlign w:val="center"/>
           </w:tcPr>
@@ -5087,7 +5086,7 @@
             </w:tcBorders>
             <w:shd w:fill="FFFFFF" w:val="clear"/>
             <w:tcMar>
-              <w:left w:w="30" w:type="dxa"/>
+              <w:left w:w="25" w:type="dxa"/>
             </w:tcMar>
             <w:vAlign w:val="center"/>
           </w:tcPr>
@@ -5123,7 +5122,7 @@
             </w:tcBorders>
             <w:shd w:fill="FFFFFF" w:val="clear"/>
             <w:tcMar>
-              <w:left w:w="30" w:type="dxa"/>
+              <w:left w:w="25" w:type="dxa"/>
             </w:tcMar>
             <w:vAlign w:val="center"/>
           </w:tcPr>
@@ -5159,7 +5158,7 @@
             </w:tcBorders>
             <w:shd w:fill="FFFFFF" w:val="clear"/>
             <w:tcMar>
-              <w:left w:w="30" w:type="dxa"/>
+              <w:left w:w="25" w:type="dxa"/>
             </w:tcMar>
             <w:vAlign w:val="center"/>
           </w:tcPr>
@@ -5195,7 +5194,7 @@
             </w:tcBorders>
             <w:shd w:fill="FFFFFF" w:val="clear"/>
             <w:tcMar>
-              <w:left w:w="30" w:type="dxa"/>
+              <w:left w:w="25" w:type="dxa"/>
             </w:tcMar>
             <w:vAlign w:val="center"/>
           </w:tcPr>
@@ -5231,7 +5230,7 @@
             </w:tcBorders>
             <w:shd w:fill="FFFFFF" w:val="clear"/>
             <w:tcMar>
-              <w:left w:w="30" w:type="dxa"/>
+              <w:left w:w="25" w:type="dxa"/>
             </w:tcMar>
             <w:vAlign w:val="center"/>
           </w:tcPr>
@@ -5267,7 +5266,7 @@
             </w:tcBorders>
             <w:shd w:fill="FFFFFF" w:val="clear"/>
             <w:tcMar>
-              <w:left w:w="30" w:type="dxa"/>
+              <w:left w:w="25" w:type="dxa"/>
             </w:tcMar>
             <w:vAlign w:val="center"/>
           </w:tcPr>
@@ -5303,7 +5302,7 @@
             </w:tcBorders>
             <w:shd w:fill="FFFFFF" w:val="clear"/>
             <w:tcMar>
-              <w:left w:w="30" w:type="dxa"/>
+              <w:left w:w="25" w:type="dxa"/>
             </w:tcMar>
             <w:vAlign w:val="center"/>
           </w:tcPr>
@@ -5339,7 +5338,7 @@
             </w:tcBorders>
             <w:shd w:fill="FFFFFF" w:val="clear"/>
             <w:tcMar>
-              <w:left w:w="30" w:type="dxa"/>
+              <w:left w:w="25" w:type="dxa"/>
             </w:tcMar>
             <w:vAlign w:val="center"/>
           </w:tcPr>
@@ -5375,7 +5374,7 @@
             </w:tcBorders>
             <w:shd w:fill="FFFFFF" w:val="clear"/>
             <w:tcMar>
-              <w:left w:w="30" w:type="dxa"/>
+              <w:left w:w="25" w:type="dxa"/>
             </w:tcMar>
             <w:vAlign w:val="center"/>
           </w:tcPr>
@@ -5411,7 +5410,7 @@
             </w:tcBorders>
             <w:shd w:fill="FFFFFF" w:val="clear"/>
             <w:tcMar>
-              <w:left w:w="30" w:type="dxa"/>
+              <w:left w:w="25" w:type="dxa"/>
             </w:tcMar>
             <w:vAlign w:val="center"/>
           </w:tcPr>
@@ -5482,8 +5481,8 @@
         </w:numPr>
         <w:rPr/>
       </w:pPr>
-      <w:bookmarkStart w:id="11" w:name="__RefHeading___Toc1370_1738586612"/>
-      <w:bookmarkStart w:id="12" w:name="_Toc475548609"/>
+      <w:bookmarkStart w:id="11" w:name="_Toc475548609"/>
+      <w:bookmarkStart w:id="12" w:name="__RefHeading___Toc1370_1738586612"/>
       <w:bookmarkEnd w:id="11"/>
       <w:bookmarkEnd w:id="12"/>
       <w:r>
@@ -5495,7 +5494,7 @@
       <w:tblPr>
         <w:tblW w:w="8610" w:type="dxa"/>
         <w:jc w:val="left"/>
-        <w:tblInd w:w="-40" w:type="dxa"/>
+        <w:tblInd w:w="-45" w:type="dxa"/>
         <w:tblBorders>
           <w:top w:val="single" w:sz="4" w:space="0" w:color="00000A"/>
           <w:left w:val="single" w:sz="4" w:space="0" w:color="00000A"/>
@@ -5506,7 +5505,7 @@
         </w:tblBorders>
         <w:tblCellMar>
           <w:top w:w="0" w:type="dxa"/>
-          <w:left w:w="30" w:type="dxa"/>
+          <w:left w:w="25" w:type="dxa"/>
           <w:bottom w:w="0" w:type="dxa"/>
           <w:right w:w="70" w:type="dxa"/>
         </w:tblCellMar>
@@ -5535,7 +5534,7 @@
             </w:tcBorders>
             <w:shd w:fill="BFBFBF" w:val="clear"/>
             <w:tcMar>
-              <w:left w:w="30" w:type="dxa"/>
+              <w:left w:w="25" w:type="dxa"/>
             </w:tcMar>
           </w:tcPr>
           <w:p>
@@ -5577,7 +5576,7 @@
             </w:tcBorders>
             <w:shd w:fill="BFBFBF" w:val="clear"/>
             <w:tcMar>
-              <w:left w:w="30" w:type="dxa"/>
+              <w:left w:w="25" w:type="dxa"/>
             </w:tcMar>
           </w:tcPr>
           <w:p>
@@ -5613,7 +5612,7 @@
             </w:tcBorders>
             <w:shd w:fill="BFBFBF" w:val="clear"/>
             <w:tcMar>
-              <w:left w:w="30" w:type="dxa"/>
+              <w:left w:w="25" w:type="dxa"/>
             </w:tcMar>
           </w:tcPr>
           <w:p>
@@ -5655,7 +5654,7 @@
             </w:tcBorders>
             <w:shd w:fill="FFFFFF" w:val="clear"/>
             <w:tcMar>
-              <w:left w:w="30" w:type="dxa"/>
+              <w:left w:w="25" w:type="dxa"/>
             </w:tcMar>
             <w:vAlign w:val="center"/>
           </w:tcPr>
@@ -5700,7 +5699,7 @@
             </w:tcBorders>
             <w:shd w:fill="FFFFFF" w:val="clear"/>
             <w:tcMar>
-              <w:left w:w="30" w:type="dxa"/>
+              <w:left w:w="25" w:type="dxa"/>
             </w:tcMar>
             <w:vAlign w:val="center"/>
           </w:tcPr>
@@ -5741,7 +5740,7 @@
             </w:tcBorders>
             <w:shd w:fill="FFFFFF" w:val="clear"/>
             <w:tcMar>
-              <w:left w:w="30" w:type="dxa"/>
+              <w:left w:w="25" w:type="dxa"/>
             </w:tcMar>
             <w:vAlign w:val="center"/>
           </w:tcPr>
@@ -5777,7 +5776,7 @@
             </w:tcBorders>
             <w:shd w:fill="FFFFFF" w:val="clear"/>
             <w:tcMar>
-              <w:left w:w="30" w:type="dxa"/>
+              <w:left w:w="25" w:type="dxa"/>
             </w:tcMar>
             <w:vAlign w:val="center"/>
           </w:tcPr>
@@ -5818,7 +5817,7 @@
             </w:tcBorders>
             <w:shd w:fill="FFFFFF" w:val="clear"/>
             <w:tcMar>
-              <w:left w:w="30" w:type="dxa"/>
+              <w:left w:w="25" w:type="dxa"/>
             </w:tcMar>
             <w:vAlign w:val="center"/>
           </w:tcPr>
@@ -5854,7 +5853,7 @@
             </w:tcBorders>
             <w:shd w:fill="FFFFFF" w:val="clear"/>
             <w:tcMar>
-              <w:left w:w="30" w:type="dxa"/>
+              <w:left w:w="25" w:type="dxa"/>
             </w:tcMar>
             <w:vAlign w:val="center"/>
           </w:tcPr>
@@ -5895,7 +5894,7 @@
             </w:tcBorders>
             <w:shd w:fill="FFFFFF" w:val="clear"/>
             <w:tcMar>
-              <w:left w:w="30" w:type="dxa"/>
+              <w:left w:w="25" w:type="dxa"/>
             </w:tcMar>
             <w:vAlign w:val="center"/>
           </w:tcPr>
@@ -5931,7 +5930,7 @@
             </w:tcBorders>
             <w:shd w:fill="FFFFFF" w:val="clear"/>
             <w:tcMar>
-              <w:left w:w="30" w:type="dxa"/>
+              <w:left w:w="25" w:type="dxa"/>
             </w:tcMar>
             <w:vAlign w:val="center"/>
           </w:tcPr>
@@ -5972,7 +5971,7 @@
             </w:tcBorders>
             <w:shd w:fill="FFFFFF" w:val="clear"/>
             <w:tcMar>
-              <w:left w:w="30" w:type="dxa"/>
+              <w:left w:w="25" w:type="dxa"/>
             </w:tcMar>
             <w:vAlign w:val="center"/>
           </w:tcPr>
@@ -6008,7 +6007,7 @@
             </w:tcBorders>
             <w:shd w:fill="FFFFFF" w:val="clear"/>
             <w:tcMar>
-              <w:left w:w="30" w:type="dxa"/>
+              <w:left w:w="25" w:type="dxa"/>
             </w:tcMar>
             <w:vAlign w:val="center"/>
           </w:tcPr>
@@ -6049,7 +6048,7 @@
             </w:tcBorders>
             <w:shd w:fill="FFFFFF" w:val="clear"/>
             <w:tcMar>
-              <w:left w:w="30" w:type="dxa"/>
+              <w:left w:w="25" w:type="dxa"/>
             </w:tcMar>
             <w:vAlign w:val="center"/>
           </w:tcPr>
@@ -6085,7 +6084,7 @@
             </w:tcBorders>
             <w:shd w:fill="FFFFFF" w:val="clear"/>
             <w:tcMar>
-              <w:left w:w="30" w:type="dxa"/>
+              <w:left w:w="25" w:type="dxa"/>
             </w:tcMar>
             <w:vAlign w:val="center"/>
           </w:tcPr>
@@ -6126,7 +6125,7 @@
             </w:tcBorders>
             <w:shd w:fill="FFFFFF" w:val="clear"/>
             <w:tcMar>
-              <w:left w:w="30" w:type="dxa"/>
+              <w:left w:w="25" w:type="dxa"/>
             </w:tcMar>
             <w:vAlign w:val="center"/>
           </w:tcPr>
@@ -6162,7 +6161,7 @@
             </w:tcBorders>
             <w:shd w:fill="FFFFFF" w:val="clear"/>
             <w:tcMar>
-              <w:left w:w="30" w:type="dxa"/>
+              <w:left w:w="25" w:type="dxa"/>
             </w:tcMar>
             <w:vAlign w:val="center"/>
           </w:tcPr>
@@ -6211,7 +6210,7 @@
             </w:tcBorders>
             <w:shd w:fill="B3B3B3" w:val="clear"/>
             <w:tcMar>
-              <w:left w:w="30" w:type="dxa"/>
+              <w:left w:w="25" w:type="dxa"/>
             </w:tcMar>
             <w:vAlign w:val="center"/>
           </w:tcPr>
@@ -6253,7 +6252,7 @@
             </w:tcBorders>
             <w:shd w:fill="FFFFFF" w:val="clear"/>
             <w:tcMar>
-              <w:left w:w="30" w:type="dxa"/>
+              <w:left w:w="25" w:type="dxa"/>
             </w:tcMar>
             <w:vAlign w:val="center"/>
           </w:tcPr>
@@ -6289,7 +6288,7 @@
             </w:tcBorders>
             <w:shd w:fill="FFFFFF" w:val="clear"/>
             <w:tcMar>
-              <w:left w:w="30" w:type="dxa"/>
+              <w:left w:w="25" w:type="dxa"/>
             </w:tcMar>
             <w:vAlign w:val="center"/>
           </w:tcPr>
@@ -6330,7 +6329,7 @@
             </w:tcBorders>
             <w:shd w:fill="FFFFFF" w:val="clear"/>
             <w:tcMar>
-              <w:left w:w="30" w:type="dxa"/>
+              <w:left w:w="25" w:type="dxa"/>
             </w:tcMar>
             <w:vAlign w:val="center"/>
           </w:tcPr>
@@ -6366,7 +6365,7 @@
             </w:tcBorders>
             <w:shd w:fill="FFFFFF" w:val="clear"/>
             <w:tcMar>
-              <w:left w:w="30" w:type="dxa"/>
+              <w:left w:w="25" w:type="dxa"/>
             </w:tcMar>
             <w:vAlign w:val="center"/>
           </w:tcPr>
@@ -6407,7 +6406,7 @@
             </w:tcBorders>
             <w:shd w:fill="FFFFFF" w:val="clear"/>
             <w:tcMar>
-              <w:left w:w="30" w:type="dxa"/>
+              <w:left w:w="25" w:type="dxa"/>
             </w:tcMar>
             <w:vAlign w:val="center"/>
           </w:tcPr>
@@ -6443,7 +6442,7 @@
             </w:tcBorders>
             <w:shd w:fill="FFFFFF" w:val="clear"/>
             <w:tcMar>
-              <w:left w:w="30" w:type="dxa"/>
+              <w:left w:w="25" w:type="dxa"/>
             </w:tcMar>
             <w:vAlign w:val="center"/>
           </w:tcPr>
@@ -6484,7 +6483,7 @@
             </w:tcBorders>
             <w:shd w:fill="FFFFFF" w:val="clear"/>
             <w:tcMar>
-              <w:left w:w="30" w:type="dxa"/>
+              <w:left w:w="25" w:type="dxa"/>
             </w:tcMar>
             <w:vAlign w:val="center"/>
           </w:tcPr>
@@ -6520,7 +6519,7 @@
             </w:tcBorders>
             <w:shd w:fill="FFFFFF" w:val="clear"/>
             <w:tcMar>
-              <w:left w:w="30" w:type="dxa"/>
+              <w:left w:w="25" w:type="dxa"/>
             </w:tcMar>
             <w:vAlign w:val="center"/>
           </w:tcPr>
@@ -6561,7 +6560,7 @@
             </w:tcBorders>
             <w:shd w:fill="FFFFFF" w:val="clear"/>
             <w:tcMar>
-              <w:left w:w="30" w:type="dxa"/>
+              <w:left w:w="25" w:type="dxa"/>
             </w:tcMar>
             <w:vAlign w:val="center"/>
           </w:tcPr>
@@ -6597,7 +6596,7 @@
             </w:tcBorders>
             <w:shd w:fill="FFFFFF" w:val="clear"/>
             <w:tcMar>
-              <w:left w:w="30" w:type="dxa"/>
+              <w:left w:w="25" w:type="dxa"/>
             </w:tcMar>
             <w:vAlign w:val="center"/>
           </w:tcPr>
@@ -6638,7 +6637,7 @@
             </w:tcBorders>
             <w:shd w:fill="FFFFFF" w:val="clear"/>
             <w:tcMar>
-              <w:left w:w="30" w:type="dxa"/>
+              <w:left w:w="25" w:type="dxa"/>
             </w:tcMar>
             <w:vAlign w:val="center"/>
           </w:tcPr>
@@ -6674,7 +6673,7 @@
             </w:tcBorders>
             <w:shd w:fill="FFFFFF" w:val="clear"/>
             <w:tcMar>
-              <w:left w:w="30" w:type="dxa"/>
+              <w:left w:w="25" w:type="dxa"/>
             </w:tcMar>
             <w:vAlign w:val="center"/>
           </w:tcPr>
@@ -6728,8 +6727,8 @@
         </w:numPr>
         <w:rPr/>
       </w:pPr>
-      <w:bookmarkStart w:id="13" w:name="__RefHeading___Toc1372_1738586612"/>
-      <w:bookmarkStart w:id="14" w:name="_Toc475548610"/>
+      <w:bookmarkStart w:id="13" w:name="_Toc475548610"/>
+      <w:bookmarkStart w:id="14" w:name="__RefHeading___Toc1372_1738586612"/>
       <w:bookmarkEnd w:id="13"/>
       <w:bookmarkEnd w:id="14"/>
       <w:r>
@@ -6741,7 +6740,7 @@
       <w:tblPr>
         <w:tblW w:w="8504" w:type="dxa"/>
         <w:jc w:val="left"/>
-        <w:tblInd w:w="50" w:type="dxa"/>
+        <w:tblInd w:w="47" w:type="dxa"/>
         <w:tblBorders>
           <w:top w:val="single" w:sz="2" w:space="0" w:color="000001"/>
           <w:left w:val="single" w:sz="2" w:space="0" w:color="000001"/>
@@ -6750,7 +6749,7 @@
         </w:tblBorders>
         <w:tblCellMar>
           <w:top w:w="55" w:type="dxa"/>
-          <w:left w:w="48" w:type="dxa"/>
+          <w:left w:w="45" w:type="dxa"/>
           <w:bottom w:w="55" w:type="dxa"/>
           <w:right w:w="55" w:type="dxa"/>
         </w:tblCellMar>
@@ -6772,7 +6771,7 @@
             </w:tcBorders>
             <w:shd w:fill="CCCCCC" w:val="clear"/>
             <w:tcMar>
-              <w:left w:w="48" w:type="dxa"/>
+              <w:left w:w="45" w:type="dxa"/>
             </w:tcMar>
           </w:tcPr>
           <w:p>
@@ -6808,7 +6807,7 @@
             </w:tcBorders>
             <w:shd w:fill="CCCCCC" w:val="clear"/>
             <w:tcMar>
-              <w:left w:w="48" w:type="dxa"/>
+              <w:left w:w="45" w:type="dxa"/>
             </w:tcMar>
           </w:tcPr>
           <w:p>
@@ -6845,7 +6844,7 @@
             </w:tcBorders>
             <w:shd w:fill="auto" w:val="clear"/>
             <w:tcMar>
-              <w:left w:w="48" w:type="dxa"/>
+              <w:left w:w="45" w:type="dxa"/>
             </w:tcMar>
             <w:vAlign w:val="center"/>
           </w:tcPr>
@@ -6882,7 +6881,7 @@
             </w:tcBorders>
             <w:shd w:fill="auto" w:val="clear"/>
             <w:tcMar>
-              <w:left w:w="48" w:type="dxa"/>
+              <w:left w:w="45" w:type="dxa"/>
             </w:tcMar>
           </w:tcPr>
           <w:p>
@@ -6912,7 +6911,7 @@
             </w:tcBorders>
             <w:shd w:fill="auto" w:val="clear"/>
             <w:tcMar>
-              <w:left w:w="48" w:type="dxa"/>
+              <w:left w:w="45" w:type="dxa"/>
             </w:tcMar>
             <w:vAlign w:val="center"/>
           </w:tcPr>
@@ -6949,7 +6948,7 @@
             </w:tcBorders>
             <w:shd w:fill="auto" w:val="clear"/>
             <w:tcMar>
-              <w:left w:w="48" w:type="dxa"/>
+              <w:left w:w="45" w:type="dxa"/>
             </w:tcMar>
           </w:tcPr>
           <w:p>
@@ -7001,7 +7000,7 @@
             </w:tcBorders>
             <w:shd w:fill="auto" w:val="clear"/>
             <w:tcMar>
-              <w:left w:w="48" w:type="dxa"/>
+              <w:left w:w="45" w:type="dxa"/>
             </w:tcMar>
             <w:vAlign w:val="center"/>
           </w:tcPr>
@@ -7038,7 +7037,7 @@
             </w:tcBorders>
             <w:shd w:fill="auto" w:val="clear"/>
             <w:tcMar>
-              <w:left w:w="48" w:type="dxa"/>
+              <w:left w:w="45" w:type="dxa"/>
             </w:tcMar>
           </w:tcPr>
           <w:p>
@@ -7079,7 +7078,7 @@
             </w:tcBorders>
             <w:shd w:fill="auto" w:val="clear"/>
             <w:tcMar>
-              <w:left w:w="48" w:type="dxa"/>
+              <w:left w:w="45" w:type="dxa"/>
             </w:tcMar>
             <w:vAlign w:val="center"/>
           </w:tcPr>
@@ -7116,7 +7115,7 @@
             </w:tcBorders>
             <w:shd w:fill="auto" w:val="clear"/>
             <w:tcMar>
-              <w:left w:w="48" w:type="dxa"/>
+              <w:left w:w="45" w:type="dxa"/>
             </w:tcMar>
           </w:tcPr>
           <w:p>
@@ -7146,7 +7145,7 @@
             </w:tcBorders>
             <w:shd w:fill="auto" w:val="clear"/>
             <w:tcMar>
-              <w:left w:w="48" w:type="dxa"/>
+              <w:left w:w="45" w:type="dxa"/>
             </w:tcMar>
             <w:vAlign w:val="center"/>
           </w:tcPr>
@@ -7183,7 +7182,7 @@
             </w:tcBorders>
             <w:shd w:fill="auto" w:val="clear"/>
             <w:tcMar>
-              <w:left w:w="48" w:type="dxa"/>
+              <w:left w:w="45" w:type="dxa"/>
             </w:tcMar>
           </w:tcPr>
           <w:p>
@@ -7213,7 +7212,7 @@
             </w:tcBorders>
             <w:shd w:fill="auto" w:val="clear"/>
             <w:tcMar>
-              <w:left w:w="48" w:type="dxa"/>
+              <w:left w:w="45" w:type="dxa"/>
             </w:tcMar>
             <w:vAlign w:val="center"/>
           </w:tcPr>
@@ -7250,7 +7249,7 @@
             </w:tcBorders>
             <w:shd w:fill="auto" w:val="clear"/>
             <w:tcMar>
-              <w:left w:w="48" w:type="dxa"/>
+              <w:left w:w="45" w:type="dxa"/>
             </w:tcMar>
           </w:tcPr>
           <w:p>
@@ -7280,7 +7279,7 @@
             </w:tcBorders>
             <w:shd w:fill="auto" w:val="clear"/>
             <w:tcMar>
-              <w:left w:w="48" w:type="dxa"/>
+              <w:left w:w="45" w:type="dxa"/>
             </w:tcMar>
             <w:vAlign w:val="center"/>
           </w:tcPr>
@@ -7317,7 +7316,7 @@
             </w:tcBorders>
             <w:shd w:fill="auto" w:val="clear"/>
             <w:tcMar>
-              <w:left w:w="48" w:type="dxa"/>
+              <w:left w:w="45" w:type="dxa"/>
             </w:tcMar>
           </w:tcPr>
           <w:p>
@@ -7347,7 +7346,7 @@
             </w:tcBorders>
             <w:shd w:fill="auto" w:val="clear"/>
             <w:tcMar>
-              <w:left w:w="48" w:type="dxa"/>
+              <w:left w:w="45" w:type="dxa"/>
             </w:tcMar>
             <w:vAlign w:val="center"/>
           </w:tcPr>
@@ -7384,7 +7383,7 @@
             </w:tcBorders>
             <w:shd w:fill="auto" w:val="clear"/>
             <w:tcMar>
-              <w:left w:w="48" w:type="dxa"/>
+              <w:left w:w="45" w:type="dxa"/>
             </w:tcMar>
           </w:tcPr>
           <w:p>
@@ -7425,7 +7424,7 @@
             </w:tcBorders>
             <w:shd w:fill="auto" w:val="clear"/>
             <w:tcMar>
-              <w:left w:w="48" w:type="dxa"/>
+              <w:left w:w="45" w:type="dxa"/>
             </w:tcMar>
             <w:vAlign w:val="center"/>
           </w:tcPr>
@@ -7462,7 +7461,7 @@
             </w:tcBorders>
             <w:shd w:fill="auto" w:val="clear"/>
             <w:tcMar>
-              <w:left w:w="48" w:type="dxa"/>
+              <w:left w:w="45" w:type="dxa"/>
             </w:tcMar>
           </w:tcPr>
           <w:p>
@@ -7492,7 +7491,7 @@
             </w:tcBorders>
             <w:shd w:fill="auto" w:val="clear"/>
             <w:tcMar>
-              <w:left w:w="48" w:type="dxa"/>
+              <w:left w:w="45" w:type="dxa"/>
             </w:tcMar>
             <w:vAlign w:val="center"/>
           </w:tcPr>
@@ -7529,7 +7528,7 @@
             </w:tcBorders>
             <w:shd w:fill="auto" w:val="clear"/>
             <w:tcMar>
-              <w:left w:w="48" w:type="dxa"/>
+              <w:left w:w="45" w:type="dxa"/>
             </w:tcMar>
           </w:tcPr>
           <w:p>
@@ -7559,7 +7558,7 @@
             </w:tcBorders>
             <w:shd w:fill="auto" w:val="clear"/>
             <w:tcMar>
-              <w:left w:w="48" w:type="dxa"/>
+              <w:left w:w="45" w:type="dxa"/>
             </w:tcMar>
             <w:vAlign w:val="center"/>
           </w:tcPr>
@@ -7596,7 +7595,7 @@
             </w:tcBorders>
             <w:shd w:fill="auto" w:val="clear"/>
             <w:tcMar>
-              <w:left w:w="48" w:type="dxa"/>
+              <w:left w:w="45" w:type="dxa"/>
             </w:tcMar>
           </w:tcPr>
           <w:p>
@@ -7653,8 +7652,8 @@
         </w:numPr>
         <w:rPr/>
       </w:pPr>
-      <w:bookmarkStart w:id="15" w:name="__RefHeading___Toc1374_1738586612"/>
-      <w:bookmarkStart w:id="16" w:name="_Toc475548611"/>
+      <w:bookmarkStart w:id="15" w:name="_Toc475548611"/>
+      <w:bookmarkStart w:id="16" w:name="__RefHeading___Toc1374_1738586612"/>
       <w:bookmarkEnd w:id="15"/>
       <w:bookmarkEnd w:id="16"/>
       <w:r>
@@ -7666,7 +7665,7 @@
       <w:tblPr>
         <w:tblW w:w="8504" w:type="dxa"/>
         <w:jc w:val="left"/>
-        <w:tblInd w:w="50" w:type="dxa"/>
+        <w:tblInd w:w="47" w:type="dxa"/>
         <w:tblBorders>
           <w:top w:val="single" w:sz="2" w:space="0" w:color="000001"/>
           <w:left w:val="single" w:sz="2" w:space="0" w:color="000001"/>
@@ -7677,7 +7676,7 @@
         </w:tblBorders>
         <w:tblCellMar>
           <w:top w:w="55" w:type="dxa"/>
-          <w:left w:w="48" w:type="dxa"/>
+          <w:left w:w="45" w:type="dxa"/>
           <w:bottom w:w="55" w:type="dxa"/>
           <w:right w:w="55" w:type="dxa"/>
         </w:tblCellMar>
@@ -7702,7 +7701,7 @@
             </w:tcBorders>
             <w:shd w:fill="CCCCCC" w:val="clear"/>
             <w:tcMar>
-              <w:left w:w="48" w:type="dxa"/>
+              <w:left w:w="45" w:type="dxa"/>
             </w:tcMar>
           </w:tcPr>
           <w:p>
@@ -7741,7 +7740,7 @@
             </w:tcBorders>
             <w:shd w:fill="E6E6E6" w:val="clear"/>
             <w:tcMar>
-              <w:left w:w="48" w:type="dxa"/>
+              <w:left w:w="45" w:type="dxa"/>
             </w:tcMar>
           </w:tcPr>
           <w:p>
@@ -7777,7 +7776,7 @@
             </w:tcBorders>
             <w:shd w:fill="E6E6E6" w:val="clear"/>
             <w:tcMar>
-              <w:left w:w="48" w:type="dxa"/>
+              <w:left w:w="45" w:type="dxa"/>
             </w:tcMar>
           </w:tcPr>
           <w:p>
@@ -7816,7 +7815,7 @@
             </w:tcBorders>
             <w:shd w:fill="auto" w:val="clear"/>
             <w:tcMar>
-              <w:left w:w="48" w:type="dxa"/>
+              <w:left w:w="45" w:type="dxa"/>
             </w:tcMar>
           </w:tcPr>
           <w:p>
@@ -7844,7 +7843,7 @@
             </w:tcBorders>
             <w:shd w:fill="auto" w:val="clear"/>
             <w:tcMar>
-              <w:left w:w="48" w:type="dxa"/>
+              <w:left w:w="45" w:type="dxa"/>
             </w:tcMar>
           </w:tcPr>
           <w:p>
@@ -7877,7 +7876,7 @@
             </w:tcBorders>
             <w:shd w:fill="CCCCCC" w:val="clear"/>
             <w:tcMar>
-              <w:left w:w="48" w:type="dxa"/>
+              <w:left w:w="45" w:type="dxa"/>
             </w:tcMar>
           </w:tcPr>
           <w:p>
@@ -7916,7 +7915,7 @@
             </w:tcBorders>
             <w:shd w:fill="E6E6E6" w:val="clear"/>
             <w:tcMar>
-              <w:left w:w="48" w:type="dxa"/>
+              <w:left w:w="45" w:type="dxa"/>
             </w:tcMar>
           </w:tcPr>
           <w:p>
@@ -7952,7 +7951,7 @@
             </w:tcBorders>
             <w:shd w:fill="E6E6E6" w:val="clear"/>
             <w:tcMar>
-              <w:left w:w="48" w:type="dxa"/>
+              <w:left w:w="45" w:type="dxa"/>
             </w:tcMar>
           </w:tcPr>
           <w:p>
@@ -7991,7 +7990,7 @@
             </w:tcBorders>
             <w:shd w:fill="auto" w:val="clear"/>
             <w:tcMar>
-              <w:left w:w="48" w:type="dxa"/>
+              <w:left w:w="45" w:type="dxa"/>
             </w:tcMar>
           </w:tcPr>
           <w:p>
@@ -8019,7 +8018,7 @@
             </w:tcBorders>
             <w:shd w:fill="auto" w:val="clear"/>
             <w:tcMar>
-              <w:left w:w="48" w:type="dxa"/>
+              <w:left w:w="45" w:type="dxa"/>
             </w:tcMar>
           </w:tcPr>
           <w:p>
@@ -8052,7 +8051,7 @@
             </w:tcBorders>
             <w:shd w:fill="CCCCCC" w:val="clear"/>
             <w:tcMar>
-              <w:left w:w="48" w:type="dxa"/>
+              <w:left w:w="45" w:type="dxa"/>
             </w:tcMar>
           </w:tcPr>
           <w:p>
@@ -8091,7 +8090,7 @@
             </w:tcBorders>
             <w:shd w:fill="E6E6E6" w:val="clear"/>
             <w:tcMar>
-              <w:left w:w="48" w:type="dxa"/>
+              <w:left w:w="45" w:type="dxa"/>
             </w:tcMar>
           </w:tcPr>
           <w:p>
@@ -8127,7 +8126,7 @@
             </w:tcBorders>
             <w:shd w:fill="E6E6E6" w:val="clear"/>
             <w:tcMar>
-              <w:left w:w="48" w:type="dxa"/>
+              <w:left w:w="45" w:type="dxa"/>
             </w:tcMar>
           </w:tcPr>
           <w:p>
@@ -8166,7 +8165,7 @@
             </w:tcBorders>
             <w:shd w:fill="auto" w:val="clear"/>
             <w:tcMar>
-              <w:left w:w="48" w:type="dxa"/>
+              <w:left w:w="45" w:type="dxa"/>
             </w:tcMar>
           </w:tcPr>
           <w:p>
@@ -8202,7 +8201,7 @@
             </w:tcBorders>
             <w:shd w:fill="auto" w:val="clear"/>
             <w:tcMar>
-              <w:left w:w="48" w:type="dxa"/>
+              <w:left w:w="45" w:type="dxa"/>
             </w:tcMar>
           </w:tcPr>
           <w:p>
@@ -8242,7 +8241,7 @@
             </w:tcBorders>
             <w:shd w:fill="auto" w:val="clear"/>
             <w:tcMar>
-              <w:left w:w="48" w:type="dxa"/>
+              <w:left w:w="45" w:type="dxa"/>
             </w:tcMar>
           </w:tcPr>
           <w:p>
@@ -8278,7 +8277,7 @@
             </w:tcBorders>
             <w:shd w:fill="auto" w:val="clear"/>
             <w:tcMar>
-              <w:left w:w="48" w:type="dxa"/>
+              <w:left w:w="45" w:type="dxa"/>
             </w:tcMar>
           </w:tcPr>
           <w:p>
@@ -8318,7 +8317,7 @@
             </w:tcBorders>
             <w:shd w:fill="auto" w:val="clear"/>
             <w:tcMar>
-              <w:left w:w="48" w:type="dxa"/>
+              <w:left w:w="45" w:type="dxa"/>
             </w:tcMar>
           </w:tcPr>
           <w:p>
@@ -8354,7 +8353,7 @@
             </w:tcBorders>
             <w:shd w:fill="auto" w:val="clear"/>
             <w:tcMar>
-              <w:left w:w="48" w:type="dxa"/>
+              <w:left w:w="45" w:type="dxa"/>
             </w:tcMar>
           </w:tcPr>
           <w:p>
@@ -8392,7 +8391,7 @@
             </w:tcBorders>
             <w:shd w:fill="auto" w:val="clear"/>
             <w:tcMar>
-              <w:left w:w="48" w:type="dxa"/>
+              <w:left w:w="45" w:type="dxa"/>
             </w:tcMar>
           </w:tcPr>
           <w:p>
@@ -8428,7 +8427,7 @@
             </w:tcBorders>
             <w:shd w:fill="auto" w:val="clear"/>
             <w:tcMar>
-              <w:left w:w="48" w:type="dxa"/>
+              <w:left w:w="45" w:type="dxa"/>
             </w:tcMar>
           </w:tcPr>
           <w:p>
@@ -8459,6 +8458,7 @@
           <w:tcPr>
             <w:tcW w:w="5385" w:type="dxa"/>
             <w:tcBorders>
+              <w:top w:val="single" w:sz="2" w:space="0" w:color="000001"/>
               <w:left w:val="single" w:sz="2" w:space="0" w:color="000001"/>
               <w:bottom w:val="single" w:sz="2" w:space="0" w:color="000001"/>
               <w:right w:val="single" w:sz="2" w:space="0" w:color="000001"/>
@@ -8467,7 +8467,7 @@
             </w:tcBorders>
             <w:shd w:fill="auto" w:val="clear"/>
             <w:tcMar>
-              <w:left w:w="48" w:type="dxa"/>
+              <w:left w:w="45" w:type="dxa"/>
             </w:tcMar>
           </w:tcPr>
           <w:p>
@@ -8477,18 +8477,17 @@
               <w:jc w:val="left"/>
               <w:rPr/>
             </w:pPr>
-            <w:hyperlink r:id="rId9">
-              <w:r>
-                <w:rPr/>
-                <w:t>Dominio www.gamershub.es</w:t>
-              </w:r>
-            </w:hyperlink>
+            <w:r>
+              <w:rPr/>
+              <w:t>Dominio www.gamershub.es</w:t>
+            </w:r>
           </w:p>
         </w:tc>
         <w:tc>
           <w:tcPr>
             <w:tcW w:w="3118" w:type="dxa"/>
             <w:tcBorders>
+              <w:top w:val="single" w:sz="2" w:space="0" w:color="000001"/>
               <w:left w:val="single" w:sz="2" w:space="0" w:color="000001"/>
               <w:bottom w:val="single" w:sz="2" w:space="0" w:color="000001"/>
               <w:right w:val="single" w:sz="2" w:space="0" w:color="000001"/>
@@ -8497,7 +8496,7 @@
             </w:tcBorders>
             <w:shd w:fill="auto" w:val="clear"/>
             <w:tcMar>
-              <w:left w:w="48" w:type="dxa"/>
+              <w:left w:w="45" w:type="dxa"/>
             </w:tcMar>
           </w:tcPr>
           <w:p>
@@ -8528,23 +8527,23 @@
       <w:tblPr>
         <w:tblW w:w="8504" w:type="dxa"/>
         <w:jc w:val="left"/>
-        <w:tblInd w:w="55" w:type="dxa"/>
+        <w:tblInd w:w="53" w:type="dxa"/>
         <w:tblBorders>
-          <w:top w:val="single" w:sz="2" w:space="0" w:color="000000"/>
-          <w:left w:val="single" w:sz="2" w:space="0" w:color="000000"/>
-          <w:bottom w:val="single" w:sz="2" w:space="0" w:color="000000"/>
-          <w:insideH w:val="single" w:sz="2" w:space="0" w:color="000000"/>
+          <w:top w:val="single" w:sz="2" w:space="0" w:color="000001"/>
+          <w:left w:val="single" w:sz="2" w:space="0" w:color="000001"/>
+          <w:bottom w:val="single" w:sz="2" w:space="0" w:color="000001"/>
+          <w:insideH w:val="single" w:sz="2" w:space="0" w:color="000001"/>
         </w:tblBorders>
         <w:tblCellMar>
           <w:top w:w="55" w:type="dxa"/>
-          <w:left w:w="54" w:type="dxa"/>
+          <w:left w:w="51" w:type="dxa"/>
           <w:bottom w:w="55" w:type="dxa"/>
           <w:right w:w="55" w:type="dxa"/>
         </w:tblCellMar>
       </w:tblPr>
       <w:tblGrid>
         <w:gridCol w:w="6405"/>
-        <w:gridCol w:w="2099"/>
+        <w:gridCol w:w="2098"/>
       </w:tblGrid>
       <w:tr>
         <w:trPr/>
@@ -8552,14 +8551,14 @@
           <w:tcPr>
             <w:tcW w:w="6405" w:type="dxa"/>
             <w:tcBorders>
-              <w:top w:val="single" w:sz="2" w:space="0" w:color="000000"/>
-              <w:left w:val="single" w:sz="2" w:space="0" w:color="000000"/>
-              <w:bottom w:val="single" w:sz="2" w:space="0" w:color="000000"/>
-              <w:insideH w:val="single" w:sz="2" w:space="0" w:color="000000"/>
+              <w:top w:val="single" w:sz="2" w:space="0" w:color="000001"/>
+              <w:left w:val="single" w:sz="2" w:space="0" w:color="000001"/>
+              <w:bottom w:val="single" w:sz="2" w:space="0" w:color="000001"/>
+              <w:insideH w:val="single" w:sz="2" w:space="0" w:color="000001"/>
             </w:tcBorders>
             <w:shd w:fill="B3B3B3" w:val="clear"/>
             <w:tcMar>
-              <w:left w:w="54" w:type="dxa"/>
+              <w:left w:w="51" w:type="dxa"/>
             </w:tcMar>
           </w:tcPr>
           <w:p>
@@ -8584,18 +8583,18 @@
         </w:tc>
         <w:tc>
           <w:tcPr>
-            <w:tcW w:w="2099" w:type="dxa"/>
-            <w:tcBorders>
-              <w:top w:val="single" w:sz="2" w:space="0" w:color="000000"/>
-              <w:left w:val="single" w:sz="2" w:space="0" w:color="000000"/>
-              <w:bottom w:val="single" w:sz="2" w:space="0" w:color="000000"/>
-              <w:right w:val="single" w:sz="2" w:space="0" w:color="000000"/>
-              <w:insideH w:val="single" w:sz="2" w:space="0" w:color="000000"/>
-              <w:insideV w:val="single" w:sz="2" w:space="0" w:color="000000"/>
+            <w:tcW w:w="2098" w:type="dxa"/>
+            <w:tcBorders>
+              <w:top w:val="single" w:sz="2" w:space="0" w:color="000001"/>
+              <w:left w:val="single" w:sz="2" w:space="0" w:color="000001"/>
+              <w:bottom w:val="single" w:sz="2" w:space="0" w:color="000001"/>
+              <w:right w:val="single" w:sz="2" w:space="0" w:color="000001"/>
+              <w:insideH w:val="single" w:sz="2" w:space="0" w:color="000001"/>
+              <w:insideV w:val="single" w:sz="2" w:space="0" w:color="000001"/>
             </w:tcBorders>
             <w:shd w:fill="auto" w:val="clear"/>
             <w:tcMar>
-              <w:left w:w="54" w:type="dxa"/>
+              <w:left w:w="51" w:type="dxa"/>
             </w:tcMar>
             <w:vAlign w:val="center"/>
           </w:tcPr>
@@ -8619,13 +8618,14 @@
           <w:tcPr>
             <w:tcW w:w="6405" w:type="dxa"/>
             <w:tcBorders>
-              <w:left w:val="single" w:sz="2" w:space="0" w:color="000000"/>
-              <w:bottom w:val="single" w:sz="2" w:space="0" w:color="000000"/>
-              <w:insideH w:val="single" w:sz="2" w:space="0" w:color="000000"/>
+              <w:top w:val="single" w:sz="2" w:space="0" w:color="000001"/>
+              <w:left w:val="single" w:sz="2" w:space="0" w:color="000001"/>
+              <w:bottom w:val="single" w:sz="2" w:space="0" w:color="000001"/>
+              <w:insideH w:val="single" w:sz="2" w:space="0" w:color="000001"/>
             </w:tcBorders>
             <w:shd w:fill="B3B3B3" w:val="clear"/>
             <w:tcMar>
-              <w:left w:w="54" w:type="dxa"/>
+              <w:left w:w="51" w:type="dxa"/>
             </w:tcMar>
           </w:tcPr>
           <w:p>
@@ -8677,17 +8677,18 @@
         </w:tc>
         <w:tc>
           <w:tcPr>
-            <w:tcW w:w="2099" w:type="dxa"/>
-            <w:tcBorders>
-              <w:left w:val="single" w:sz="2" w:space="0" w:color="000000"/>
-              <w:bottom w:val="single" w:sz="2" w:space="0" w:color="000000"/>
-              <w:right w:val="single" w:sz="2" w:space="0" w:color="000000"/>
-              <w:insideH w:val="single" w:sz="2" w:space="0" w:color="000000"/>
-              <w:insideV w:val="single" w:sz="2" w:space="0" w:color="000000"/>
+            <w:tcW w:w="2098" w:type="dxa"/>
+            <w:tcBorders>
+              <w:top w:val="single" w:sz="2" w:space="0" w:color="000001"/>
+              <w:left w:val="single" w:sz="2" w:space="0" w:color="000001"/>
+              <w:bottom w:val="single" w:sz="2" w:space="0" w:color="000001"/>
+              <w:right w:val="single" w:sz="2" w:space="0" w:color="000001"/>
+              <w:insideH w:val="single" w:sz="2" w:space="0" w:color="000001"/>
+              <w:insideV w:val="single" w:sz="2" w:space="0" w:color="000001"/>
             </w:tcBorders>
             <w:shd w:fill="auto" w:val="clear"/>
             <w:tcMar>
-              <w:left w:w="54" w:type="dxa"/>
+              <w:left w:w="51" w:type="dxa"/>
             </w:tcMar>
             <w:vAlign w:val="center"/>
           </w:tcPr>
@@ -8706,23 +8707,7 @@
             </w:r>
             <w:r>
               <w:rPr/>
-              <w:t>15</w:t>
-            </w:r>
-            <w:r>
-              <w:rPr/>
-              <w:t>1</w:t>
-            </w:r>
-            <w:r>
-              <w:rPr/>
-              <w:t>,</w:t>
-            </w:r>
-            <w:r>
-              <w:rPr/>
-              <w:t>2</w:t>
-            </w:r>
-            <w:r>
-              <w:rPr/>
-              <w:t>0€/mes</w:t>
+              <w:t>151,20€/mes</w:t>
             </w:r>
           </w:p>
         </w:tc>
@@ -8746,7 +8731,7 @@
           <w:ilvl w:val="0"/>
           <w:numId w:val="0"/>
         </w:numPr>
-        <w:overflowPunct w:val="true"/>
+        <w:overflowPunct w:val="false"/>
         <w:spacing w:lineRule="auto" w:line="276"/>
         <w:jc w:val="both"/>
         <w:outlineLvl w:val="1"/>
@@ -8768,8 +8753,8 @@
         </w:numPr>
         <w:rPr/>
       </w:pPr>
-      <w:bookmarkStart w:id="19" w:name="__RefHeading___Toc1376_1738586612"/>
-      <w:bookmarkStart w:id="20" w:name="_Toc475548612"/>
+      <w:bookmarkStart w:id="19" w:name="_Toc475548612"/>
+      <w:bookmarkStart w:id="20" w:name="__RefHeading___Toc1376_1738586612"/>
       <w:bookmarkEnd w:id="19"/>
       <w:bookmarkEnd w:id="20"/>
       <w:r>
@@ -8832,6 +8817,8 @@
         <w:rPr>
           <w:rFonts w:ascii="Arial" w:hAnsi="Arial" w:eastAsia="Arial" w:cs="DejaVu Sans"/>
           <w:b w:val="false"/>
+          <w:b w:val="false"/>
+          <w:i w:val="false"/>
           <w:i w:val="false"/>
           <w:caps w:val="false"/>
           <w:smallCaps w:val="false"/>
@@ -8864,6 +8851,8 @@
         <w:rPr>
           <w:rFonts w:ascii="Arial" w:hAnsi="Arial" w:eastAsia="Arial" w:cs="DejaVu Sans"/>
           <w:b w:val="false"/>
+          <w:b w:val="false"/>
+          <w:i w:val="false"/>
           <w:i w:val="false"/>
           <w:caps w:val="false"/>
           <w:smallCaps w:val="false"/>
@@ -8910,6 +8899,8 @@
         <w:rPr>
           <w:rFonts w:ascii="Arial" w:hAnsi="Arial" w:eastAsia="Arial" w:cs="DejaVu Sans"/>
           <w:b w:val="false"/>
+          <w:b w:val="false"/>
+          <w:i w:val="false"/>
           <w:i w:val="false"/>
           <w:caps w:val="false"/>
           <w:smallCaps w:val="false"/>
@@ -8958,6 +8949,8 @@
         <w:rPr>
           <w:rFonts w:ascii="Arial" w:hAnsi="Arial" w:eastAsia="Arial" w:cs="DejaVu Sans"/>
           <w:b w:val="false"/>
+          <w:b w:val="false"/>
+          <w:i w:val="false"/>
           <w:i w:val="false"/>
           <w:caps w:val="false"/>
           <w:smallCaps w:val="false"/>
@@ -9006,6 +8999,8 @@
         <w:rPr>
           <w:rFonts w:ascii="Arial" w:hAnsi="Arial" w:eastAsia="Arial" w:cs="DejaVu Sans"/>
           <w:b w:val="false"/>
+          <w:b w:val="false"/>
+          <w:i w:val="false"/>
           <w:i w:val="false"/>
           <w:caps w:val="false"/>
           <w:smallCaps w:val="false"/>
@@ -9045,13 +9040,7 @@
         <w:rPr>
           <w:u w:val="single"/>
         </w:rPr>
-        <w:t>j</w:t>
-      </w:r>
-      <w:r>
-        <w:rPr>
-          <w:u w:val="single"/>
-        </w:rPr>
-        <w:t>Query 3.2.0</w:t>
+        <w:t>jQuery 3.2.0</w:t>
       </w:r>
     </w:p>
     <w:p>
@@ -9060,6 +9049,8 @@
         <w:rPr>
           <w:rFonts w:ascii="Arial" w:hAnsi="Arial" w:eastAsia="Arial" w:cs="DejaVu Sans"/>
           <w:b w:val="false"/>
+          <w:b w:val="false"/>
+          <w:i w:val="false"/>
           <w:i w:val="false"/>
           <w:caps w:val="false"/>
           <w:smallCaps w:val="false"/>
@@ -9099,25 +9090,7 @@
         <w:rPr>
           <w:u w:val="single"/>
         </w:rPr>
-        <w:t xml:space="preserve">Laravel </w:t>
-      </w:r>
-      <w:r>
-        <w:rPr>
-          <w:u w:val="single"/>
-        </w:rPr>
-        <w:t>Framework</w:t>
-      </w:r>
-      <w:r>
-        <w:rPr>
-          <w:u w:val="single"/>
-        </w:rPr>
-        <w:t xml:space="preserve"> 5.</w:t>
-      </w:r>
-      <w:r>
-        <w:rPr>
-          <w:u w:val="single"/>
-        </w:rPr>
-        <w:t>3</w:t>
+        <w:t>Laravel Framework 5.3</w:t>
       </w:r>
     </w:p>
     <w:p>
@@ -9126,6 +9099,8 @@
         <w:rPr>
           <w:rFonts w:ascii="Arial" w:hAnsi="Arial" w:eastAsia="Arial" w:cs="DejaVu Sans"/>
           <w:b w:val="false"/>
+          <w:b w:val="false"/>
+          <w:i w:val="false"/>
           <w:i w:val="false"/>
           <w:caps w:val="false"/>
           <w:smallCaps w:val="false"/>
@@ -9425,6 +9400,8 @@
         <w:rPr>
           <w:rFonts w:ascii="Arial" w:hAnsi="Arial" w:eastAsia="Arial" w:cs="DejaVu Sans"/>
           <w:b w:val="false"/>
+          <w:b w:val="false"/>
+          <w:i w:val="false"/>
           <w:i w:val="false"/>
           <w:caps w:val="false"/>
           <w:smallCaps w:val="false"/>
@@ -9459,6 +9436,8 @@
         <w:rPr>
           <w:rFonts w:ascii="Arial" w:hAnsi="Arial" w:eastAsia="Arial" w:cs="DejaVu Sans"/>
           <w:b w:val="false"/>
+          <w:b w:val="false"/>
+          <w:i w:val="false"/>
           <w:i w:val="false"/>
           <w:caps w:val="false"/>
           <w:smallCaps w:val="false"/>
@@ -9522,39 +9501,7 @@
           <w:u w:val="none"/>
           <w:lang w:val="es-ES" w:eastAsia="en-US" w:bidi="ar-SA"/>
         </w:rPr>
-        <w:t xml:space="preserve">Composer es un manejador de dependencias </w:t>
-      </w:r>
-      <w:r>
-        <w:rPr>
-          <w:rFonts w:eastAsia="Arial" w:cs="DejaVu Sans"/>
-          <w:b w:val="false"/>
-          <w:i w:val="false"/>
-          <w:caps w:val="false"/>
-          <w:smallCaps w:val="false"/>
-          <w:color w:val="00000A"/>
-          <w:spacing w:val="0"/>
-          <w:sz w:val="24"/>
-          <w:szCs w:val="22"/>
-          <w:u w:val="none"/>
-          <w:lang w:val="es-ES" w:eastAsia="en-US" w:bidi="ar-SA"/>
-        </w:rPr>
-        <w:t>y librerías</w:t>
-      </w:r>
-      <w:r>
-        <w:rPr>
-          <w:rFonts w:eastAsia="Arial" w:cs="DejaVu Sans"/>
-          <w:b w:val="false"/>
-          <w:i w:val="false"/>
-          <w:caps w:val="false"/>
-          <w:smallCaps w:val="false"/>
-          <w:color w:val="00000A"/>
-          <w:spacing w:val="0"/>
-          <w:sz w:val="24"/>
-          <w:szCs w:val="22"/>
-          <w:u w:val="none"/>
-          <w:lang w:val="es-ES" w:eastAsia="en-US" w:bidi="ar-SA"/>
-        </w:rPr>
-        <w:t>.</w:t>
+        <w:t>Composer es un manejador de dependencias y librerías.</w:t>
       </w:r>
     </w:p>
     <w:p>
@@ -9578,23 +9525,7 @@
           <w:u w:val="none"/>
           <w:lang w:val="es-ES" w:eastAsia="en-US" w:bidi="ar-SA"/>
         </w:rPr>
-        <w:t>L</w:t>
-      </w:r>
-      <w:r>
-        <w:rPr>
-          <w:rFonts w:eastAsia="Arial" w:cs="DejaVu Sans"/>
-          <w:b w:val="false"/>
-          <w:i w:val="false"/>
-          <w:caps w:val="false"/>
-          <w:smallCaps w:val="false"/>
-          <w:color w:val="00000A"/>
-          <w:spacing w:val="0"/>
-          <w:sz w:val="24"/>
-          <w:szCs w:val="22"/>
-          <w:u w:val="none"/>
-          <w:lang w:val="es-ES" w:eastAsia="en-US" w:bidi="ar-SA"/>
-        </w:rPr>
-        <w:t xml:space="preserve">a instalación siempre es local para cualquier proyecto, las librerías se instalan en un directorio por defecto (normalmente es </w:t>
+        <w:t xml:space="preserve">La instalación siempre es local para cualquier proyecto, las librerías se instalan en un directorio por defecto (normalmente es </w:t>
       </w:r>
       <w:r>
         <w:rPr>
@@ -9790,7 +9721,7 @@
         </w:rPr>
         <w:t xml:space="preserve">desarrollado bajo licencia dual </w:t>
       </w:r>
-      <w:hyperlink r:id="rId10">
+      <w:hyperlink r:id="rId9">
         <w:r>
           <w:rPr>
             <w:rStyle w:val="Muydestacado"/>
@@ -9982,7 +9913,7 @@
         </w:rPr>
         <w:t xml:space="preserve">y </w:t>
       </w:r>
-      <w:hyperlink r:id="rId11">
+      <w:hyperlink r:id="rId10">
         <w:r>
           <w:rPr>
             <w:rStyle w:val="Muydestacado"/>
@@ -10022,7 +9953,7 @@
         </w:rPr>
         <w:t xml:space="preserve">, sobre todo para entornos de </w:t>
       </w:r>
-      <w:hyperlink r:id="rId12">
+      <w:hyperlink r:id="rId11">
         <w:r>
           <w:rPr>
             <w:rStyle w:val="Muydestacado"/>
@@ -10083,6 +10014,8 @@
         <w:rPr>
           <w:rFonts w:ascii="arial;sans-serif" w:hAnsi="arial;sans-serif"/>
           <w:b w:val="false"/>
+          <w:b w:val="false"/>
+          <w:i w:val="false"/>
           <w:i w:val="false"/>
           <w:caps w:val="false"/>
           <w:smallCaps w:val="false"/>
@@ -10123,7 +10056,7 @@
           <w:ilvl w:val="0"/>
           <w:numId w:val="0"/>
         </w:numPr>
-        <w:overflowPunct w:val="true"/>
+        <w:overflowPunct w:val="false"/>
         <w:spacing w:lineRule="auto" w:line="276"/>
         <w:jc w:val="both"/>
         <w:outlineLvl w:val="0"/>
@@ -10132,7 +10065,7 @@
       <w:r>
         <w:rPr/>
         <w:drawing>
-          <wp:anchor behindDoc="0" distT="0" distB="0" distL="0" distR="0" simplePos="0" locked="0" layoutInCell="1" allowOverlap="1" relativeHeight="78">
+          <wp:anchor behindDoc="0" distT="0" distB="0" distL="0" distR="0" simplePos="0" locked="0" layoutInCell="1" allowOverlap="1" relativeHeight="62">
             <wp:simplePos x="0" y="0"/>
             <wp:positionH relativeFrom="column">
               <wp:posOffset>123825</wp:posOffset>
@@ -10157,7 +10090,7 @@
                     </pic:cNvPicPr>
                   </pic:nvPicPr>
                   <pic:blipFill>
-                    <a:blip r:embed="rId13"/>
+                    <a:blip r:embed="rId12"/>
                     <a:stretch>
                       <a:fillRect/>
                     </a:stretch>
@@ -10177,7 +10110,7 @@
           </wp:anchor>
         </w:drawing>
         <w:drawing>
-          <wp:anchor behindDoc="0" distT="0" distB="0" distL="0" distR="0" simplePos="0" locked="0" layoutInCell="1" allowOverlap="1" relativeHeight="79">
+          <wp:anchor behindDoc="0" distT="0" distB="0" distL="0" distR="0" simplePos="0" locked="0" layoutInCell="1" allowOverlap="1" relativeHeight="63">
             <wp:simplePos x="0" y="0"/>
             <wp:positionH relativeFrom="column">
               <wp:posOffset>3166745</wp:posOffset>
@@ -10202,7 +10135,7 @@
                     </pic:cNvPicPr>
                   </pic:nvPicPr>
                   <pic:blipFill>
-                    <a:blip r:embed="rId14"/>
+                    <a:blip r:embed="rId13"/>
                     <a:stretch>
                       <a:fillRect/>
                     </a:stretch>
@@ -10222,7 +10155,7 @@
           </wp:anchor>
         </w:drawing>
         <w:drawing>
-          <wp:anchor behindDoc="0" distT="0" distB="0" distL="0" distR="0" simplePos="0" locked="0" layoutInCell="1" allowOverlap="1" relativeHeight="80">
+          <wp:anchor behindDoc="0" distT="0" distB="0" distL="0" distR="0" simplePos="0" locked="0" layoutInCell="1" allowOverlap="1" relativeHeight="64">
             <wp:simplePos x="0" y="0"/>
             <wp:positionH relativeFrom="column">
               <wp:posOffset>267335</wp:posOffset>
@@ -10247,7 +10180,7 @@
                     </pic:cNvPicPr>
                   </pic:nvPicPr>
                   <pic:blipFill>
-                    <a:blip r:embed="rId15"/>
+                    <a:blip r:embed="rId14"/>
                     <a:stretch>
                       <a:fillRect/>
                     </a:stretch>
@@ -10267,7 +10200,7 @@
           </wp:anchor>
         </w:drawing>
         <w:drawing>
-          <wp:anchor behindDoc="0" distT="0" distB="0" distL="0" distR="0" simplePos="0" locked="0" layoutInCell="1" allowOverlap="1" relativeHeight="81">
+          <wp:anchor behindDoc="0" distT="0" distB="0" distL="0" distR="0" simplePos="0" locked="0" layoutInCell="1" allowOverlap="1" relativeHeight="65">
             <wp:simplePos x="0" y="0"/>
             <wp:positionH relativeFrom="column">
               <wp:posOffset>3004820</wp:posOffset>
@@ -10292,7 +10225,7 @@
                     </pic:cNvPicPr>
                   </pic:nvPicPr>
                   <pic:blipFill>
-                    <a:blip r:embed="rId16"/>
+                    <a:blip r:embed="rId15"/>
                     <a:stretch>
                       <a:fillRect/>
                     </a:stretch>
@@ -10312,7 +10245,7 @@
           </wp:anchor>
         </w:drawing>
         <w:drawing>
-          <wp:anchor behindDoc="0" distT="0" distB="0" distL="0" distR="0" simplePos="0" locked="0" layoutInCell="1" allowOverlap="1" relativeHeight="82">
+          <wp:anchor behindDoc="0" distT="0" distB="0" distL="0" distR="0" simplePos="0" locked="0" layoutInCell="1" allowOverlap="1" relativeHeight="66">
             <wp:simplePos x="0" y="0"/>
             <wp:positionH relativeFrom="column">
               <wp:posOffset>-38100</wp:posOffset>
@@ -10337,7 +10270,7 @@
                     </pic:cNvPicPr>
                   </pic:nvPicPr>
                   <pic:blipFill>
-                    <a:blip r:embed="rId17"/>
+                    <a:blip r:embed="rId16"/>
                     <a:stretch>
                       <a:fillRect/>
                     </a:stretch>
@@ -10357,7 +10290,7 @@
           </wp:anchor>
         </w:drawing>
         <w:drawing>
-          <wp:anchor behindDoc="0" distT="0" distB="0" distL="0" distR="0" simplePos="0" locked="0" layoutInCell="1" allowOverlap="1" relativeHeight="83">
+          <wp:anchor behindDoc="0" distT="0" distB="0" distL="0" distR="0" simplePos="0" locked="0" layoutInCell="1" allowOverlap="1" relativeHeight="67">
             <wp:simplePos x="0" y="0"/>
             <wp:positionH relativeFrom="column">
               <wp:posOffset>3026410</wp:posOffset>
@@ -10382,7 +10315,7 @@
                     </pic:cNvPicPr>
                   </pic:nvPicPr>
                   <pic:blipFill>
-                    <a:blip r:embed="rId18"/>
+                    <a:blip r:embed="rId17"/>
                     <a:stretch>
                       <a:fillRect/>
                     </a:stretch>
@@ -10415,8 +10348,8 @@
         </w:numPr>
         <w:rPr/>
       </w:pPr>
-      <w:bookmarkStart w:id="21" w:name="__RefHeading___Toc1378_1738586612"/>
-      <w:bookmarkStart w:id="22" w:name="_Toc475548613"/>
+      <w:bookmarkStart w:id="21" w:name="_Toc475548613"/>
+      <w:bookmarkStart w:id="22" w:name="__RefHeading___Toc1378_1738586612"/>
       <w:bookmarkEnd w:id="21"/>
       <w:bookmarkEnd w:id="22"/>
       <w:r>
@@ -10433,43 +10366,13 @@
         </w:numPr>
         <w:rPr/>
       </w:pPr>
-      <w:bookmarkStart w:id="23" w:name="__RefHeading___Toc1380_1738586612"/>
-      <w:bookmarkStart w:id="24" w:name="_Toc475548614"/>
+      <w:bookmarkStart w:id="23" w:name="_Toc475548614"/>
+      <w:bookmarkStart w:id="24" w:name="__RefHeading___Toc1380_1738586612"/>
       <w:bookmarkEnd w:id="23"/>
       <w:bookmarkEnd w:id="24"/>
       <w:r>
         <w:rPr/>
         <w:t>Diseño</w:t>
-      </w:r>
-    </w:p>
-    <w:p>
-      <w:pPr>
-        <w:pStyle w:val="Normal"/>
-        <w:rPr/>
-      </w:pPr>
-      <w:r>
-        <w:rPr/>
-        <w:t>Diagrama de aplicación.</w:t>
-      </w:r>
-    </w:p>
-    <w:p>
-      <w:pPr>
-        <w:pStyle w:val="Normal"/>
-        <w:rPr/>
-      </w:pPr>
-      <w:r>
-        <w:rPr/>
-        <w:t>Diagrama E/R, esquemas de la BBDD</w:t>
-      </w:r>
-    </w:p>
-    <w:p>
-      <w:pPr>
-        <w:pStyle w:val="Normal"/>
-        <w:rPr/>
-      </w:pPr>
-      <w:r>
-        <w:rPr/>
-        <w:t>Diseño de interfaces</w:t>
       </w:r>
     </w:p>
     <w:p>
@@ -10481,8 +10384,8 @@
         </w:numPr>
         <w:rPr/>
       </w:pPr>
-      <w:bookmarkStart w:id="25" w:name="__RefHeading___Toc1382_1738586612"/>
-      <w:bookmarkStart w:id="26" w:name="_Toc475548615"/>
+      <w:bookmarkStart w:id="25" w:name="_Toc475548615"/>
+      <w:bookmarkStart w:id="26" w:name="__RefHeading___Toc1382_1738586612"/>
       <w:bookmarkEnd w:id="25"/>
       <w:bookmarkEnd w:id="26"/>
       <w:r>
@@ -10499,8 +10402,8 @@
         </w:numPr>
         <w:rPr/>
       </w:pPr>
-      <w:bookmarkStart w:id="27" w:name="__RefHeading___Toc1384_1738586612"/>
-      <w:bookmarkStart w:id="28" w:name="_Toc475548616"/>
+      <w:bookmarkStart w:id="27" w:name="_Toc475548616"/>
+      <w:bookmarkStart w:id="28" w:name="__RefHeading___Toc1384_1738586612"/>
       <w:bookmarkEnd w:id="27"/>
       <w:bookmarkEnd w:id="28"/>
       <w:r>
@@ -10517,8 +10420,8 @@
         </w:numPr>
         <w:rPr/>
       </w:pPr>
-      <w:bookmarkStart w:id="29" w:name="__RefHeading___Toc1386_1738586612"/>
-      <w:bookmarkStart w:id="30" w:name="_Toc475548617"/>
+      <w:bookmarkStart w:id="29" w:name="_Toc475548617"/>
+      <w:bookmarkStart w:id="30" w:name="__RefHeading___Toc1386_1738586612"/>
       <w:bookmarkEnd w:id="29"/>
       <w:bookmarkEnd w:id="30"/>
       <w:r>
@@ -10535,8 +10438,8 @@
         </w:numPr>
         <w:rPr/>
       </w:pPr>
-      <w:bookmarkStart w:id="31" w:name="__RefHeading___Toc1388_1738586612"/>
-      <w:bookmarkStart w:id="32" w:name="_Toc475548618"/>
+      <w:bookmarkStart w:id="31" w:name="_Toc475548618"/>
+      <w:bookmarkStart w:id="32" w:name="__RefHeading___Toc1388_1738586612"/>
       <w:bookmarkEnd w:id="31"/>
       <w:bookmarkEnd w:id="32"/>
       <w:r>
@@ -10553,8 +10456,8 @@
         </w:numPr>
         <w:rPr/>
       </w:pPr>
-      <w:bookmarkStart w:id="33" w:name="__RefHeading___Toc1390_1738586612"/>
-      <w:bookmarkStart w:id="34" w:name="_Toc475548619"/>
+      <w:bookmarkStart w:id="33" w:name="_Toc475548619"/>
+      <w:bookmarkStart w:id="34" w:name="__RefHeading___Toc1390_1738586612"/>
       <w:bookmarkEnd w:id="33"/>
       <w:bookmarkEnd w:id="34"/>
       <w:r>
@@ -10571,8 +10474,8 @@
         </w:numPr>
         <w:rPr/>
       </w:pPr>
-      <w:bookmarkStart w:id="35" w:name="__RefHeading___Toc1392_1738586612"/>
-      <w:bookmarkStart w:id="36" w:name="_Toc475548620"/>
+      <w:bookmarkStart w:id="35" w:name="_Toc475548620"/>
+      <w:bookmarkStart w:id="36" w:name="__RefHeading___Toc1392_1738586612"/>
       <w:bookmarkEnd w:id="35"/>
       <w:bookmarkEnd w:id="36"/>
       <w:r>
@@ -10589,8 +10492,8 @@
         </w:numPr>
         <w:rPr/>
       </w:pPr>
-      <w:bookmarkStart w:id="37" w:name="__RefHeading___Toc1394_1738586612"/>
-      <w:bookmarkStart w:id="38" w:name="_Toc475548621"/>
+      <w:bookmarkStart w:id="37" w:name="_Toc475548621"/>
+      <w:bookmarkStart w:id="38" w:name="__RefHeading___Toc1394_1738586612"/>
       <w:bookmarkEnd w:id="37"/>
       <w:bookmarkEnd w:id="38"/>
       <w:r>
@@ -10607,8 +10510,8 @@
         </w:numPr>
         <w:rPr/>
       </w:pPr>
-      <w:bookmarkStart w:id="39" w:name="__RefHeading___Toc1396_1738586612"/>
-      <w:bookmarkStart w:id="40" w:name="_Toc475548622"/>
+      <w:bookmarkStart w:id="39" w:name="_Toc475548622"/>
+      <w:bookmarkStart w:id="40" w:name="__RefHeading___Toc1396_1738586612"/>
       <w:bookmarkEnd w:id="39"/>
       <w:bookmarkEnd w:id="40"/>
       <w:r>
@@ -10630,8 +10533,8 @@
       </w:r>
     </w:p>
     <w:sectPr>
-      <w:headerReference w:type="default" r:id="rId19"/>
-      <w:footerReference w:type="default" r:id="rId20"/>
+      <w:headerReference w:type="default" r:id="rId18"/>
+      <w:footerReference w:type="default" r:id="rId19"/>
       <w:type w:val="nextPage"/>
       <w:pgSz w:w="11906" w:h="16838"/>
       <w:pgMar w:left="1701" w:right="1701" w:header="708" w:top="1417" w:footer="708" w:bottom="1417" w:gutter="0"/>
@@ -10687,7 +10590,7 @@
       <w:fldChar w:fldCharType="separate"/>
     </w:r>
     <w:r>
-      <w:t>10</w:t>
+      <w:t>13</w:t>
     </w:r>
     <w:r>
       <w:fldChar w:fldCharType="end"/>
@@ -10751,7 +10654,7 @@
               <wp:positionV relativeFrom="paragraph">
                 <wp:posOffset>83820</wp:posOffset>
               </wp:positionV>
-              <wp:extent cx="404495" cy="57785"/>
+              <wp:extent cx="405130" cy="58420"/>
               <wp:effectExtent l="0" t="0" r="0" b="0"/>
               <wp:wrapNone/>
               <wp:docPr id="22" name="Rectángulo 5"/>
@@ -10762,7 +10665,7 @@
                     <wps:spPr>
                       <a:xfrm>
                         <a:off x="0" y="0"/>
-                        <a:ext cx="403920" cy="57240"/>
+                        <a:ext cx="404640" cy="57960"/>
                       </a:xfrm>
                       <a:prstGeom prst="rect">
                         <a:avLst/>
@@ -10789,7 +10692,7 @@
         </mc:Choice>
         <mc:Fallback>
           <w:pict>
-            <v:rect id="shape_0" ID="Rectángulo 5" fillcolor="#7a7a7a" stroked="f" style="position:absolute;margin-left:855.2pt;margin-top:6.6pt;width:31.75pt;height:4.45pt">
+            <v:rect id="shape_0" ID="Rectángulo 5" fillcolor="#7a7a7a" stroked="f" style="position:absolute;margin-left:855.2pt;margin-top:6.6pt;width:31.8pt;height:4.5pt">
               <w10:wrap type="none"/>
               <v:fill o:detectmouseclick="t" type="solid" color2="#858585"/>
               <v:stroke color="#3465a4" weight="28440" joinstyle="round" endcap="flat"/>
@@ -10808,7 +10711,7 @@
               <wp:positionV relativeFrom="paragraph">
                 <wp:posOffset>-144780</wp:posOffset>
               </wp:positionV>
-              <wp:extent cx="6116320" cy="271780"/>
+              <wp:extent cx="6116955" cy="272415"/>
               <wp:effectExtent l="0" t="0" r="0" b="0"/>
               <wp:wrapSquare wrapText="bothSides"/>
               <wp:docPr id="23" name="Cuadro de texto 2"/>
@@ -10819,7 +10722,7 @@
                     <wps:spPr>
                       <a:xfrm>
                         <a:off x="0" y="0"/>
-                        <a:ext cx="6115680" cy="271080"/>
+                        <a:ext cx="6116400" cy="271800"/>
                       </a:xfrm>
                       <a:prstGeom prst="rect">
                         <a:avLst/>
@@ -10866,7 +10769,7 @@
         </mc:Choice>
         <mc:Fallback>
           <w:pict>
-            <v:rect id="shape_0" ID="Cuadro de texto 2" stroked="f" style="position:absolute;margin-left:-6.65pt;margin-top:-11.4pt;width:481.5pt;height:21.3pt">
+            <v:rect id="shape_0" ID="Cuadro de texto 2" stroked="f" style="position:absolute;margin-left:-6.65pt;margin-top:-11.4pt;width:481.55pt;height:21.35pt">
               <w10:wrap type="square"/>
               <v:fill o:detectmouseclick="t" on="false"/>
               <v:stroke color="#3465a4" weight="9360" joinstyle="round" endcap="flat"/>
@@ -10905,7 +10808,7 @@
               <wp:positionV relativeFrom="paragraph">
                 <wp:posOffset>90805</wp:posOffset>
               </wp:positionV>
-              <wp:extent cx="6633210" cy="57785"/>
+              <wp:extent cx="6633845" cy="58420"/>
               <wp:effectExtent l="0" t="0" r="0" b="0"/>
               <wp:wrapNone/>
               <wp:docPr id="25" name="Rectángulo 4"/>
@@ -10916,7 +10819,7 @@
                     <wps:spPr>
                       <a:xfrm>
                         <a:off x="0" y="0"/>
-                        <a:ext cx="6632640" cy="57240"/>
+                        <a:ext cx="6633360" cy="57960"/>
                       </a:xfrm>
                       <a:prstGeom prst="rect">
                         <a:avLst/>
@@ -10943,7 +10846,7 @@
         </mc:Choice>
         <mc:Fallback>
           <w:pict>
-            <v:rect id="shape_0" ID="Rectángulo 4" fillcolor="#7a7a7a" stroked="f" style="position:absolute;margin-left:-85.05pt;margin-top:7.15pt;width:522.2pt;height:4.45pt">
+            <v:rect id="shape_0" ID="Rectángulo 4" fillcolor="#7a7a7a" stroked="f" style="position:absolute;margin-left:-85.05pt;margin-top:7.15pt;width:522.25pt;height:4.5pt">
               <w10:wrap type="none"/>
               <v:fill o:detectmouseclick="t" type="solid" color2="#858585"/>
               <v:stroke color="#3465a4" weight="28440" joinstyle="round" endcap="flat"/>
@@ -11234,7 +11137,7 @@
     <w:qFormat/>
     <w:pPr>
       <w:widowControl/>
-      <w:overflowPunct w:val="true"/>
+      <w:overflowPunct w:val="false"/>
       <w:bidi w:val="0"/>
       <w:spacing w:lineRule="auto" w:line="276" w:before="0" w:after="200"/>
       <w:jc w:val="both"/>
@@ -11505,7 +11408,7 @@
     <w:qFormat/>
     <w:pPr>
       <w:widowControl/>
-      <w:overflowPunct w:val="true"/>
+      <w:overflowPunct w:val="false"/>
       <w:bidi w:val="0"/>
       <w:spacing w:lineRule="auto" w:line="240" w:before="0" w:after="0"/>
       <w:jc w:val="left"/>
@@ -11620,7 +11523,7 @@
     <w:qFormat/>
     <w:pPr>
       <w:widowControl/>
-      <w:overflowPunct w:val="true"/>
+      <w:overflowPunct w:val="false"/>
       <w:bidi w:val="0"/>
       <w:jc w:val="left"/>
     </w:pPr>

</xml_diff>